<commit_message>
Masuk bab 3 dan lengkapin bab 2
</commit_message>
<xml_diff>
--- a/Dokumen V.1.01.docx
+++ b/Dokumen V.1.01.docx
@@ -1,6 +1,6 @@
 
 <file path=word/document.xml><?xml version="1.0" encoding="utf-8"?>
-<w:document xmlns:wpc="http://schemas.microsoft.com/office/word/2010/wordprocessingCanvas" xmlns:cx="http://schemas.microsoft.com/office/drawing/2014/chartex" xmlns:mc="http://schemas.openxmlformats.org/markup-compatibility/2006" xmlns:o="urn:schemas-microsoft-com:office:office" xmlns:r="http://schemas.openxmlformats.org/officeDocument/2006/relationships" xmlns:m="http://schemas.openxmlformats.org/officeDocument/2006/math" xmlns:v="urn:schemas-microsoft-com:vml" xmlns:wp14="http://schemas.microsoft.com/office/word/2010/wordprocessingDrawing" xmlns:wp="http://schemas.openxmlformats.org/drawingml/2006/wordprocessingDrawing" xmlns:w10="urn:schemas-microsoft-com:office:word" xmlns:w="http://schemas.openxmlformats.org/wordprocessingml/2006/main" xmlns:w14="http://schemas.microsoft.com/office/word/2010/wordml" xmlns:w15="http://schemas.microsoft.com/office/word/2012/wordml" xmlns:w16se="http://schemas.microsoft.com/office/word/2015/wordml/symex" xmlns:wpg="http://schemas.microsoft.com/office/word/2010/wordprocessingGroup" xmlns:wpi="http://schemas.microsoft.com/office/word/2010/wordprocessingInk" xmlns:wne="http://schemas.microsoft.com/office/word/2006/wordml" xmlns:wps="http://schemas.microsoft.com/office/word/2010/wordprocessingShape" mc:Ignorable="w14 w15 w16se wp14">
+<w:document xmlns:wpc="http://schemas.microsoft.com/office/word/2010/wordprocessingCanvas" xmlns:mc="http://schemas.openxmlformats.org/markup-compatibility/2006" xmlns:o="urn:schemas-microsoft-com:office:office" xmlns:r="http://schemas.openxmlformats.org/officeDocument/2006/relationships" xmlns:m="http://schemas.openxmlformats.org/officeDocument/2006/math" xmlns:v="urn:schemas-microsoft-com:vml" xmlns:wp14="http://schemas.microsoft.com/office/word/2010/wordprocessingDrawing" xmlns:wp="http://schemas.openxmlformats.org/drawingml/2006/wordprocessingDrawing" xmlns:w10="urn:schemas-microsoft-com:office:word" xmlns:w="http://schemas.openxmlformats.org/wordprocessingml/2006/main" xmlns:w14="http://schemas.microsoft.com/office/word/2010/wordml" xmlns:w15="http://schemas.microsoft.com/office/word/2012/wordml" xmlns:wpg="http://schemas.microsoft.com/office/word/2010/wordprocessingGroup" xmlns:wpi="http://schemas.microsoft.com/office/word/2010/wordprocessingInk" xmlns:wne="http://schemas.microsoft.com/office/word/2006/wordml" xmlns:wps="http://schemas.microsoft.com/office/word/2010/wordprocessingShape" mc:Ignorable="w14 w15 wp14">
   <w:body>
     <w:p>
       <w:pPr>
@@ -66,7 +66,27 @@
           <w:szCs w:val="24"/>
           <w:lang w:eastAsia="zh-CN"/>
         </w:rPr>
-        <w:t>Pada bab ini akan dibahas mengenai latar belakang, ruang lingkup masalah, tujuan penelitian, dan manfaat dari penelitian tugas akhir</w:t>
+        <w:t xml:space="preserve">Pada </w:t>
+      </w:r>
+      <w:proofErr w:type="gramStart"/>
+      <w:r>
+        <w:rPr>
+          <w:rFonts w:ascii="Times New Roman" w:hAnsi="Times New Roman" w:cs="Times New Roman"/>
+          <w:sz w:val="24"/>
+          <w:szCs w:val="24"/>
+          <w:lang w:eastAsia="zh-CN"/>
+        </w:rPr>
+        <w:t>bab</w:t>
+      </w:r>
+      <w:proofErr w:type="gramEnd"/>
+      <w:r>
+        <w:rPr>
+          <w:rFonts w:ascii="Times New Roman" w:hAnsi="Times New Roman" w:cs="Times New Roman"/>
+          <w:sz w:val="24"/>
+          <w:szCs w:val="24"/>
+          <w:lang w:eastAsia="zh-CN"/>
+        </w:rPr>
+        <w:t xml:space="preserve"> ini akan dibahas mengenai latar belakang, ruang lingkup masalah, tujuan penelitian, dan manfaat dari penelitian tugas akhir</w:t>
       </w:r>
     </w:p>
     <w:p>
@@ -157,8 +177,9 @@
           <w:szCs w:val="24"/>
           <w:shd w:val="clear" w:color="auto" w:fill="FFFFFF"/>
         </w:rPr>
-        <w:t xml:space="preserve">tuhan khusus. Terdapat beberapa tahapan umum dalam mengembangkan sistem aplikasi yaitu perencanaan, analisa, desain, pengembangan, testing, implementasi, dan pemeliharaan [1].  Tahap yang cukup penting dan akan menjadi fokus diskusi disini adalah desain dan pengembangan, yang dimana peran arsitektur </w:t>
-      </w:r>
+        <w:t xml:space="preserve">tuhan khusus. Terdapat beberapa tahapan umum dalam mengembangkan sistem aplikasi yaitu perencanaan, analisa, desain, pengembangan, testing, implementasi, dan pemeliharaan [1].  Tahap yang cukup penting dan </w:t>
+      </w:r>
+      <w:proofErr w:type="gramStart"/>
       <w:r>
         <w:rPr>
           <w:rFonts w:ascii="Times New Roman" w:hAnsi="Times New Roman" w:cs="Times New Roman"/>
@@ -167,6 +188,27 @@
           <w:szCs w:val="24"/>
           <w:shd w:val="clear" w:color="auto" w:fill="FFFFFF"/>
         </w:rPr>
+        <w:t>akan</w:t>
+      </w:r>
+      <w:proofErr w:type="gramEnd"/>
+      <w:r>
+        <w:rPr>
+          <w:rFonts w:ascii="Times New Roman" w:hAnsi="Times New Roman" w:cs="Times New Roman"/>
+          <w:color w:val="000000"/>
+          <w:sz w:val="24"/>
+          <w:szCs w:val="24"/>
+          <w:shd w:val="clear" w:color="auto" w:fill="FFFFFF"/>
+        </w:rPr>
+        <w:t xml:space="preserve"> menjadi fokus diskusi disini adalah desain dan pengembangan, yang dimana peran arsitektur </w:t>
+      </w:r>
+      <w:r>
+        <w:rPr>
+          <w:rFonts w:ascii="Times New Roman" w:hAnsi="Times New Roman" w:cs="Times New Roman"/>
+          <w:color w:val="000000"/>
+          <w:sz w:val="24"/>
+          <w:szCs w:val="24"/>
+          <w:shd w:val="clear" w:color="auto" w:fill="FFFFFF"/>
+        </w:rPr>
         <w:t xml:space="preserve">perangkat lunak </w:t>
       </w:r>
       <w:r>
@@ -197,8 +239,9 @@
           <w:szCs w:val="24"/>
           <w:shd w:val="clear" w:color="auto" w:fill="FFFFFF"/>
         </w:rPr>
-        <w:t xml:space="preserve">rsitektur perangkat lunak merupakan struktur-struktur yang menjadikan landasan untuk menentukan keberadaan komponen-komponen perangkat lunak, cara komponen-komponen untuk saling berinteraksi dan organisasi komponen-komponen dalam membentuk perangkat lunak </w:t>
-      </w:r>
+        <w:t xml:space="preserve">rsitektur perangkat lunak merupakan struktur-struktur yang menjadikan landasan untuk menentukan keberadaan komponen-komponen perangkat lunak, </w:t>
+      </w:r>
+      <w:proofErr w:type="gramStart"/>
       <w:r>
         <w:rPr>
           <w:rFonts w:ascii="Times New Roman" w:hAnsi="Times New Roman" w:cs="Times New Roman"/>
@@ -207,6 +250,27 @@
           <w:szCs w:val="24"/>
           <w:shd w:val="clear" w:color="auto" w:fill="FFFFFF"/>
         </w:rPr>
+        <w:t>cara</w:t>
+      </w:r>
+      <w:proofErr w:type="gramEnd"/>
+      <w:r>
+        <w:rPr>
+          <w:rFonts w:ascii="Times New Roman" w:hAnsi="Times New Roman" w:cs="Times New Roman"/>
+          <w:color w:val="000000"/>
+          <w:sz w:val="24"/>
+          <w:szCs w:val="24"/>
+          <w:shd w:val="clear" w:color="auto" w:fill="FFFFFF"/>
+        </w:rPr>
+        <w:t xml:space="preserve"> komponen-komponen untuk saling berinteraksi dan organisasi komponen-komponen dalam membentuk perangkat lunak </w:t>
+      </w:r>
+      <w:r>
+        <w:rPr>
+          <w:rFonts w:ascii="Times New Roman" w:hAnsi="Times New Roman" w:cs="Times New Roman"/>
+          <w:color w:val="000000"/>
+          <w:sz w:val="24"/>
+          <w:szCs w:val="24"/>
+          <w:shd w:val="clear" w:color="auto" w:fill="FFFFFF"/>
+        </w:rPr>
         <w:t>[2].</w:t>
       </w:r>
       <w:r>
@@ -280,8 +344,9 @@
           <w:szCs w:val="24"/>
           <w:shd w:val="clear" w:color="auto" w:fill="FFFFFF"/>
         </w:rPr>
-        <w:t xml:space="preserve">lainnya. Aplikasi tersebut mungkin akan </w:t>
-      </w:r>
+        <w:t xml:space="preserve">lainnya. Aplikasi tersebut mungkin </w:t>
+      </w:r>
+      <w:proofErr w:type="gramStart"/>
       <w:r>
         <w:rPr>
           <w:rFonts w:ascii="Times New Roman" w:hAnsi="Times New Roman" w:cs="Times New Roman"/>
@@ -290,6 +355,27 @@
           <w:szCs w:val="24"/>
           <w:shd w:val="clear" w:color="auto" w:fill="FFFFFF"/>
         </w:rPr>
+        <w:t>akan</w:t>
+      </w:r>
+      <w:proofErr w:type="gramEnd"/>
+      <w:r>
+        <w:rPr>
+          <w:rFonts w:ascii="Times New Roman" w:hAnsi="Times New Roman" w:cs="Times New Roman"/>
+          <w:color w:val="000000"/>
+          <w:sz w:val="24"/>
+          <w:szCs w:val="24"/>
+          <w:shd w:val="clear" w:color="auto" w:fill="FFFFFF"/>
+        </w:rPr>
+        <w:t xml:space="preserve"> </w:t>
+      </w:r>
+      <w:r>
+        <w:rPr>
+          <w:rFonts w:ascii="Times New Roman" w:hAnsi="Times New Roman" w:cs="Times New Roman"/>
+          <w:color w:val="000000"/>
+          <w:sz w:val="24"/>
+          <w:szCs w:val="24"/>
+          <w:shd w:val="clear" w:color="auto" w:fill="FFFFFF"/>
+        </w:rPr>
         <w:t>menggunakan</w:t>
       </w:r>
       <w:r>
@@ -404,7 +490,29 @@
           <w:szCs w:val="24"/>
           <w:shd w:val="clear" w:color="auto" w:fill="FFFFFF"/>
         </w:rPr>
-        <w:t>dan pesan) dengan menjalankan logika perhitungan, mengakses database, bertukar pesan dengan sistem lain, dan mengembalikan  HTML/</w:t>
+        <w:t xml:space="preserve">dan pesan) dengan menjalankan logika perhitungan, mengakses database, bertukar pesan dengan sistem lain, dan </w:t>
+      </w:r>
+      <w:proofErr w:type="gramStart"/>
+      <w:r>
+        <w:rPr>
+          <w:rFonts w:ascii="Times New Roman" w:hAnsi="Times New Roman" w:cs="Times New Roman"/>
+          <w:color w:val="000000"/>
+          <w:sz w:val="24"/>
+          <w:szCs w:val="24"/>
+          <w:shd w:val="clear" w:color="auto" w:fill="FFFFFF"/>
+        </w:rPr>
+        <w:t>mengembalikan  HTML</w:t>
+      </w:r>
+      <w:proofErr w:type="gramEnd"/>
+      <w:r>
+        <w:rPr>
+          <w:rFonts w:ascii="Times New Roman" w:hAnsi="Times New Roman" w:cs="Times New Roman"/>
+          <w:color w:val="000000"/>
+          <w:sz w:val="24"/>
+          <w:szCs w:val="24"/>
+          <w:shd w:val="clear" w:color="auto" w:fill="FFFFFF"/>
+        </w:rPr>
+        <w:t>/</w:t>
       </w:r>
       <w:r>
         <w:rPr>
@@ -450,17 +558,39 @@
           <w:shd w:val="clear" w:color="auto" w:fill="FFFFFF"/>
         </w:rPr>
         <w:tab/>
-        <w:t>IEEE 803:1993 mengelompokkan kebutuhan non-fungsional ke dalam sejumlah kategori kualitas dari suatu perangkat lunak, diantaranya yaitu : ketepatan (</w:t>
-      </w:r>
-      <w:r>
-        <w:rPr>
-          <w:rFonts w:ascii="Times New Roman" w:hAnsi="Times New Roman" w:cs="Times New Roman"/>
-          <w:i/>
+        <w:t xml:space="preserve">IEEE 803:1993 mengelompokkan kebutuhan non-fungsional ke dalam sejumlah kategori kualitas dari suatu perangkat lunak, diantaranya </w:t>
+      </w:r>
+      <w:proofErr w:type="gramStart"/>
+      <w:r>
+        <w:rPr>
+          <w:rFonts w:ascii="Times New Roman" w:hAnsi="Times New Roman" w:cs="Times New Roman"/>
           <w:color w:val="000000"/>
           <w:sz w:val="24"/>
           <w:szCs w:val="24"/>
           <w:shd w:val="clear" w:color="auto" w:fill="FFFFFF"/>
         </w:rPr>
+        <w:t>yaitu :</w:t>
+      </w:r>
+      <w:proofErr w:type="gramEnd"/>
+      <w:r>
+        <w:rPr>
+          <w:rFonts w:ascii="Times New Roman" w:hAnsi="Times New Roman" w:cs="Times New Roman"/>
+          <w:color w:val="000000"/>
+          <w:sz w:val="24"/>
+          <w:szCs w:val="24"/>
+          <w:shd w:val="clear" w:color="auto" w:fill="FFFFFF"/>
+        </w:rPr>
+        <w:t xml:space="preserve"> ketepatan (</w:t>
+      </w:r>
+      <w:r>
+        <w:rPr>
+          <w:rFonts w:ascii="Times New Roman" w:hAnsi="Times New Roman" w:cs="Times New Roman"/>
+          <w:i/>
+          <w:color w:val="000000"/>
+          <w:sz w:val="24"/>
+          <w:szCs w:val="24"/>
+          <w:shd w:val="clear" w:color="auto" w:fill="FFFFFF"/>
+        </w:rPr>
         <w:t>correctness)</w:t>
       </w:r>
       <w:r>
@@ -555,7 +685,29 @@
           <w:szCs w:val="24"/>
           <w:shd w:val="clear" w:color="auto" w:fill="FFFFFF"/>
         </w:rPr>
-        <w:t xml:space="preserve">). Ketika skala aplikasi masih kecil dan sedikit data yang digunakan, kebutuhan masih mudah untuk dipenuhi, namun ketika aplikasi semakin besar, akan terjadi masalah yang selain </w:t>
+        <w:t xml:space="preserve">). Ketika skala aplikasi masih kecil dan sedikit data yang digunakan, kebutuhan masih mudah untuk dipenuhi, namun ketika aplikasi semakin besar, </w:t>
+      </w:r>
+      <w:proofErr w:type="gramStart"/>
+      <w:r>
+        <w:rPr>
+          <w:rFonts w:ascii="Times New Roman" w:hAnsi="Times New Roman" w:cs="Times New Roman"/>
+          <w:color w:val="000000"/>
+          <w:sz w:val="24"/>
+          <w:szCs w:val="24"/>
+          <w:shd w:val="clear" w:color="auto" w:fill="FFFFFF"/>
+        </w:rPr>
+        <w:t>akan</w:t>
+      </w:r>
+      <w:proofErr w:type="gramEnd"/>
+      <w:r>
+        <w:rPr>
+          <w:rFonts w:ascii="Times New Roman" w:hAnsi="Times New Roman" w:cs="Times New Roman"/>
+          <w:color w:val="000000"/>
+          <w:sz w:val="24"/>
+          <w:szCs w:val="24"/>
+          <w:shd w:val="clear" w:color="auto" w:fill="FFFFFF"/>
+        </w:rPr>
+        <w:t xml:space="preserve"> terjadi masalah yang selain </w:t>
       </w:r>
       <w:r>
         <w:rPr>
@@ -745,8 +897,20 @@
           <w:szCs w:val="24"/>
           <w:shd w:val="clear" w:color="auto" w:fill="FFFFFF"/>
         </w:rPr>
-        <w:t>, performa, manajemen konten, statistik dan semuanya dibangun dengan menggunakan PHP dan database MySQL dalam kode yang sama</w:t>
-      </w:r>
+        <w:t xml:space="preserve">, performa, manajemen konten, statistik dan semuanya dibangun dengan menggunakan PHP dan database MySQL dalam kode yang </w:t>
+      </w:r>
+      <w:proofErr w:type="gramStart"/>
+      <w:r>
+        <w:rPr>
+          <w:rFonts w:ascii="Times New Roman" w:hAnsi="Times New Roman" w:cs="Times New Roman"/>
+          <w:color w:val="000000"/>
+          <w:sz w:val="24"/>
+          <w:szCs w:val="24"/>
+          <w:shd w:val="clear" w:color="auto" w:fill="FFFFFF"/>
+        </w:rPr>
+        <w:t>sama</w:t>
+      </w:r>
+      <w:proofErr w:type="gramEnd"/>
       <w:r>
         <w:rPr>
           <w:rFonts w:ascii="Times New Roman" w:hAnsi="Times New Roman" w:cs="Times New Roman"/>
@@ -834,6 +998,7 @@
         <w:tab/>
         <w:t xml:space="preserve">Namun apabila aplikasi semakin besar dan anggota </w:t>
       </w:r>
+      <w:proofErr w:type="gramStart"/>
       <w:r>
         <w:rPr>
           <w:rFonts w:ascii="Times New Roman" w:hAnsi="Times New Roman" w:cs="Times New Roman"/>
@@ -844,6 +1009,7 @@
         </w:rPr>
         <w:t>tim</w:t>
       </w:r>
+      <w:proofErr w:type="gramEnd"/>
       <w:r>
         <w:rPr>
           <w:rFonts w:ascii="Times New Roman" w:hAnsi="Times New Roman" w:cs="Times New Roman"/>
@@ -892,17 +1058,39 @@
           <w:szCs w:val="24"/>
           <w:shd w:val="clear" w:color="auto" w:fill="FFFFFF"/>
         </w:rPr>
-        <w:t xml:space="preserve">ketika aplikasi semakin besar, barisan code monolitk akan menyulitkan </w:t>
-      </w:r>
-      <w:r>
-        <w:rPr>
-          <w:rFonts w:ascii="Times New Roman" w:hAnsi="Times New Roman" w:cs="Times New Roman"/>
-          <w:i/>
+        <w:t xml:space="preserve">ketika aplikasi semakin besar, barisan code monolitk </w:t>
+      </w:r>
+      <w:proofErr w:type="gramStart"/>
+      <w:r>
+        <w:rPr>
+          <w:rFonts w:ascii="Times New Roman" w:hAnsi="Times New Roman" w:cs="Times New Roman"/>
           <w:color w:val="000000"/>
           <w:sz w:val="24"/>
           <w:szCs w:val="24"/>
           <w:shd w:val="clear" w:color="auto" w:fill="FFFFFF"/>
         </w:rPr>
+        <w:t>akan</w:t>
+      </w:r>
+      <w:proofErr w:type="gramEnd"/>
+      <w:r>
+        <w:rPr>
+          <w:rFonts w:ascii="Times New Roman" w:hAnsi="Times New Roman" w:cs="Times New Roman"/>
+          <w:color w:val="000000"/>
+          <w:sz w:val="24"/>
+          <w:szCs w:val="24"/>
+          <w:shd w:val="clear" w:color="auto" w:fill="FFFFFF"/>
+        </w:rPr>
+        <w:t xml:space="preserve"> menyulitkan </w:t>
+      </w:r>
+      <w:r>
+        <w:rPr>
+          <w:rFonts w:ascii="Times New Roman" w:hAnsi="Times New Roman" w:cs="Times New Roman"/>
+          <w:i/>
+          <w:color w:val="000000"/>
+          <w:sz w:val="24"/>
+          <w:szCs w:val="24"/>
+          <w:shd w:val="clear" w:color="auto" w:fill="FFFFFF"/>
+        </w:rPr>
         <w:t>developer</w:t>
       </w:r>
       <w:r>
@@ -923,8 +1111,9 @@
           <w:szCs w:val="24"/>
           <w:shd w:val="clear" w:color="auto" w:fill="FFFFFF"/>
         </w:rPr>
-        <w:t>akan sulit dimengerti dan di modifikasi. Akibatnya pertumbuhan aplikasi akan melambat dan ter</w:t>
-      </w:r>
+        <w:t xml:space="preserve">akan sulit dimengerti dan di modifikasi. Akibatnya pertumbuhan aplikasi </w:t>
+      </w:r>
+      <w:proofErr w:type="gramStart"/>
       <w:r>
         <w:rPr>
           <w:rFonts w:ascii="Times New Roman" w:hAnsi="Times New Roman" w:cs="Times New Roman"/>
@@ -933,6 +1122,27 @@
           <w:szCs w:val="24"/>
           <w:shd w:val="clear" w:color="auto" w:fill="FFFFFF"/>
         </w:rPr>
+        <w:t>akan</w:t>
+      </w:r>
+      <w:proofErr w:type="gramEnd"/>
+      <w:r>
+        <w:rPr>
+          <w:rFonts w:ascii="Times New Roman" w:hAnsi="Times New Roman" w:cs="Times New Roman"/>
+          <w:color w:val="000000"/>
+          <w:sz w:val="24"/>
+          <w:szCs w:val="24"/>
+          <w:shd w:val="clear" w:color="auto" w:fill="FFFFFF"/>
+        </w:rPr>
+        <w:t xml:space="preserve"> melambat dan ter</w:t>
+      </w:r>
+      <w:r>
+        <w:rPr>
+          <w:rFonts w:ascii="Times New Roman" w:hAnsi="Times New Roman" w:cs="Times New Roman"/>
+          <w:color w:val="000000"/>
+          <w:sz w:val="24"/>
+          <w:szCs w:val="24"/>
+          <w:shd w:val="clear" w:color="auto" w:fill="FFFFFF"/>
+        </w:rPr>
         <w:t xml:space="preserve">lebih karena sulit dimengerti, </w:t>
       </w:r>
       <w:r>
@@ -973,17 +1183,39 @@
           <w:szCs w:val="24"/>
           <w:shd w:val="clear" w:color="auto" w:fill="FFFFFF"/>
         </w:rPr>
-        <w:t xml:space="preserve">Kedua, semakin banyak code yang ditulis, maka akan semakin lambat IDE (Integrated Development Environment) yang digunakan, semakin tidak produktif pula proses </w:t>
-      </w:r>
-      <w:r>
-        <w:rPr>
-          <w:rFonts w:ascii="Times New Roman" w:hAnsi="Times New Roman" w:cs="Times New Roman"/>
-          <w:i/>
+        <w:t xml:space="preserve">Kedua, semakin banyak code yang ditulis, maka </w:t>
+      </w:r>
+      <w:proofErr w:type="gramStart"/>
+      <w:r>
+        <w:rPr>
+          <w:rFonts w:ascii="Times New Roman" w:hAnsi="Times New Roman" w:cs="Times New Roman"/>
           <w:color w:val="000000"/>
           <w:sz w:val="24"/>
           <w:szCs w:val="24"/>
           <w:shd w:val="clear" w:color="auto" w:fill="FFFFFF"/>
         </w:rPr>
+        <w:t>akan</w:t>
+      </w:r>
+      <w:proofErr w:type="gramEnd"/>
+      <w:r>
+        <w:rPr>
+          <w:rFonts w:ascii="Times New Roman" w:hAnsi="Times New Roman" w:cs="Times New Roman"/>
+          <w:color w:val="000000"/>
+          <w:sz w:val="24"/>
+          <w:szCs w:val="24"/>
+          <w:shd w:val="clear" w:color="auto" w:fill="FFFFFF"/>
+        </w:rPr>
+        <w:t xml:space="preserve"> semakin lambat IDE (Integrated Development Environment) yang digunakan, semakin tidak produktif pula proses </w:t>
+      </w:r>
+      <w:r>
+        <w:rPr>
+          <w:rFonts w:ascii="Times New Roman" w:hAnsi="Times New Roman" w:cs="Times New Roman"/>
+          <w:i/>
+          <w:color w:val="000000"/>
+          <w:sz w:val="24"/>
+          <w:szCs w:val="24"/>
+          <w:shd w:val="clear" w:color="auto" w:fill="FFFFFF"/>
+        </w:rPr>
         <w:t xml:space="preserve">development </w:t>
       </w:r>
       <w:r>
@@ -1066,8 +1298,9 @@
           <w:szCs w:val="24"/>
           <w:shd w:val="clear" w:color="auto" w:fill="FFFFFF"/>
         </w:rPr>
-        <w:t xml:space="preserve"> Ketiga, akan</w:t>
-      </w:r>
+        <w:t xml:space="preserve"> Ketiga, </w:t>
+      </w:r>
+      <w:proofErr w:type="gramStart"/>
       <w:r>
         <w:rPr>
           <w:rFonts w:ascii="Times New Roman" w:hAnsi="Times New Roman" w:cs="Times New Roman"/>
@@ -1076,7 +1309,40 @@
           <w:szCs w:val="24"/>
           <w:shd w:val="clear" w:color="auto" w:fill="FFFFFF"/>
         </w:rPr>
-        <w:t xml:space="preserve"> sulit untuk membagi team secara fungsionalitas, seperti misalnya membagi tim akunting dan tim inventori. Kedua tim tersebut tidak dapat secara mandiri bekerja sendiri, karena hanya ada 1 aplikasi besar yang mengakibatkan</w:t>
+        <w:t>akan</w:t>
+      </w:r>
+      <w:proofErr w:type="gramEnd"/>
+      <w:r>
+        <w:rPr>
+          <w:rFonts w:ascii="Times New Roman" w:hAnsi="Times New Roman" w:cs="Times New Roman"/>
+          <w:color w:val="000000"/>
+          <w:sz w:val="24"/>
+          <w:szCs w:val="24"/>
+          <w:shd w:val="clear" w:color="auto" w:fill="FFFFFF"/>
+        </w:rPr>
+        <w:t xml:space="preserve"> sulit untuk membagi team secara fungsionalitas, seperti misalnya membagi tim akunting dan tim inventori. Kedua </w:t>
+      </w:r>
+      <w:proofErr w:type="gramStart"/>
+      <w:r>
+        <w:rPr>
+          <w:rFonts w:ascii="Times New Roman" w:hAnsi="Times New Roman" w:cs="Times New Roman"/>
+          <w:color w:val="000000"/>
+          <w:sz w:val="24"/>
+          <w:szCs w:val="24"/>
+          <w:shd w:val="clear" w:color="auto" w:fill="FFFFFF"/>
+        </w:rPr>
+        <w:t>tim</w:t>
+      </w:r>
+      <w:proofErr w:type="gramEnd"/>
+      <w:r>
+        <w:rPr>
+          <w:rFonts w:ascii="Times New Roman" w:hAnsi="Times New Roman" w:cs="Times New Roman"/>
+          <w:color w:val="000000"/>
+          <w:sz w:val="24"/>
+          <w:szCs w:val="24"/>
+          <w:shd w:val="clear" w:color="auto" w:fill="FFFFFF"/>
+        </w:rPr>
+        <w:t xml:space="preserve"> tersebut tidak dapat secara mandiri bekerja sendiri, karena hanya ada 1 aplikasi besar yang mengakibatkan</w:t>
       </w:r>
       <w:r>
         <w:rPr>
@@ -1362,7 +1628,29 @@
           <w:szCs w:val="24"/>
           <w:shd w:val="clear" w:color="auto" w:fill="FFFFFF"/>
         </w:rPr>
-        <w:t>tung dari aplikasi yang akan di</w:t>
+        <w:t xml:space="preserve">tung dari aplikasi yang </w:t>
+      </w:r>
+      <w:proofErr w:type="gramStart"/>
+      <w:r>
+        <w:rPr>
+          <w:rFonts w:ascii="Times New Roman" w:hAnsi="Times New Roman" w:cs="Times New Roman"/>
+          <w:color w:val="222222"/>
+          <w:sz w:val="24"/>
+          <w:szCs w:val="24"/>
+          <w:shd w:val="clear" w:color="auto" w:fill="FFFFFF"/>
+        </w:rPr>
+        <w:t>akan</w:t>
+      </w:r>
+      <w:proofErr w:type="gramEnd"/>
+      <w:r>
+        <w:rPr>
+          <w:rFonts w:ascii="Times New Roman" w:hAnsi="Times New Roman" w:cs="Times New Roman"/>
+          <w:color w:val="222222"/>
+          <w:sz w:val="24"/>
+          <w:szCs w:val="24"/>
+          <w:shd w:val="clear" w:color="auto" w:fill="FFFFFF"/>
+        </w:rPr>
+        <w:t xml:space="preserve"> di</w:t>
       </w:r>
       <w:r>
         <w:rPr>
@@ -1398,8 +1686,9 @@
           <w:shd w:val="clear" w:color="auto" w:fill="FFFFFF"/>
         </w:rPr>
         <w:tab/>
-        <w:t xml:space="preserve">Dalam contoh kasus penelitian ini, peneliti akan menerapkan arsitektur microservis pada aplikasi monolitik rumah sakit </w:t>
-      </w:r>
+        <w:t xml:space="preserve">Dalam contoh kasus penelitian ini, peneliti </w:t>
+      </w:r>
+      <w:proofErr w:type="gramStart"/>
       <w:r>
         <w:rPr>
           <w:rFonts w:ascii="Times New Roman" w:hAnsi="Times New Roman" w:cs="Times New Roman"/>
@@ -1408,6 +1697,27 @@
           <w:szCs w:val="24"/>
           <w:shd w:val="clear" w:color="auto" w:fill="FFFFFF"/>
         </w:rPr>
+        <w:t>akan</w:t>
+      </w:r>
+      <w:proofErr w:type="gramEnd"/>
+      <w:r>
+        <w:rPr>
+          <w:rFonts w:ascii="Times New Roman" w:hAnsi="Times New Roman" w:cs="Times New Roman"/>
+          <w:color w:val="222222"/>
+          <w:sz w:val="24"/>
+          <w:szCs w:val="24"/>
+          <w:shd w:val="clear" w:color="auto" w:fill="FFFFFF"/>
+        </w:rPr>
+        <w:t xml:space="preserve"> menerapkan arsitektur microservis pada aplikasi monolitik rumah sakit </w:t>
+      </w:r>
+      <w:r>
+        <w:rPr>
+          <w:rFonts w:ascii="Times New Roman" w:hAnsi="Times New Roman" w:cs="Times New Roman"/>
+          <w:color w:val="222222"/>
+          <w:sz w:val="24"/>
+          <w:szCs w:val="24"/>
+          <w:shd w:val="clear" w:color="auto" w:fill="FFFFFF"/>
+        </w:rPr>
         <w:t>Apentura</w:t>
       </w:r>
       <w:r>
@@ -1528,7 +1838,29 @@
           <w:szCs w:val="24"/>
           <w:shd w:val="clear" w:color="auto" w:fill="FFFFFF"/>
         </w:rPr>
-        <w:t>terjadi kegagalan hardware yang menyebabkan database tidak dapat diakses. Arsitektur aplikasi saat ini tidak dapat menunjang untuk mengatasi masalah tersebut, sehingga segala kegiatan yang berhubungan dengan database akan lumpuh total. P</w:t>
+        <w:t xml:space="preserve">terjadi kegagalan hardware yang menyebabkan database tidak dapat diakses. Arsitektur aplikasi saat ini tidak dapat menunjang untuk mengatasi masalah tersebut, sehingga segala kegiatan yang berhubungan dengan database </w:t>
+      </w:r>
+      <w:proofErr w:type="gramStart"/>
+      <w:r>
+        <w:rPr>
+          <w:rFonts w:ascii="Times New Roman" w:hAnsi="Times New Roman" w:cs="Times New Roman"/>
+          <w:color w:val="222222"/>
+          <w:sz w:val="24"/>
+          <w:szCs w:val="24"/>
+          <w:shd w:val="clear" w:color="auto" w:fill="FFFFFF"/>
+        </w:rPr>
+        <w:t>akan</w:t>
+      </w:r>
+      <w:proofErr w:type="gramEnd"/>
+      <w:r>
+        <w:rPr>
+          <w:rFonts w:ascii="Times New Roman" w:hAnsi="Times New Roman" w:cs="Times New Roman"/>
+          <w:color w:val="222222"/>
+          <w:sz w:val="24"/>
+          <w:szCs w:val="24"/>
+          <w:shd w:val="clear" w:color="auto" w:fill="FFFFFF"/>
+        </w:rPr>
+        <w:t xml:space="preserve"> lumpuh total. P</w:t>
       </w:r>
       <w:r>
         <w:rPr>
@@ -1894,8 +2226,18 @@
           <w:sz w:val="24"/>
           <w:szCs w:val="24"/>
         </w:rPr>
-        <w:t>Berdasarkan latar belakang yang ada, maka permasalahan yang akan dihadapi yaitu :</w:t>
-      </w:r>
+        <w:t xml:space="preserve">Berdasarkan latar belakang yang ada, maka permasalahan yang akan dihadapi </w:t>
+      </w:r>
+      <w:proofErr w:type="gramStart"/>
+      <w:r>
+        <w:rPr>
+          <w:rFonts w:ascii="Times New Roman" w:hAnsi="Times New Roman" w:cs="Times New Roman"/>
+          <w:sz w:val="24"/>
+          <w:szCs w:val="24"/>
+        </w:rPr>
+        <w:t>yaitu :</w:t>
+      </w:r>
+      <w:proofErr w:type="gramEnd"/>
     </w:p>
     <w:p>
       <w:pPr>
@@ -2272,7 +2614,25 @@
           <w:sz w:val="24"/>
           <w:szCs w:val="24"/>
         </w:rPr>
-        <w:t xml:space="preserve">Berdasarkan latar belakang dan rumusan masalah, tujuan dari penelitian ini adalah : </w:t>
+        <w:t xml:space="preserve">Berdasarkan latar belakang dan rumusan masalah, tujuan dari penelitian ini </w:t>
+      </w:r>
+      <w:proofErr w:type="gramStart"/>
+      <w:r>
+        <w:rPr>
+          <w:rFonts w:ascii="Times New Roman" w:hAnsi="Times New Roman" w:cs="Times New Roman"/>
+          <w:sz w:val="24"/>
+          <w:szCs w:val="24"/>
+        </w:rPr>
+        <w:t>adalah :</w:t>
+      </w:r>
+      <w:proofErr w:type="gramEnd"/>
+      <w:r>
+        <w:rPr>
+          <w:rFonts w:ascii="Times New Roman" w:hAnsi="Times New Roman" w:cs="Times New Roman"/>
+          <w:sz w:val="24"/>
+          <w:szCs w:val="24"/>
+        </w:rPr>
+        <w:t xml:space="preserve"> </w:t>
       </w:r>
     </w:p>
     <w:p>
@@ -2320,7 +2680,23 @@
           <w:rFonts w:cs="Times New Roman"/>
           <w:szCs w:val="24"/>
         </w:rPr>
-        <w:t>Membandingkan apa saja kelebihan dan kekurangan dari arsitektur microservis dibandingkan dengan arsitektur monolitik.</w:t>
+        <w:t xml:space="preserve">Membandingkan </w:t>
+      </w:r>
+      <w:proofErr w:type="gramStart"/>
+      <w:r>
+        <w:rPr>
+          <w:rFonts w:cs="Times New Roman"/>
+          <w:szCs w:val="24"/>
+        </w:rPr>
+        <w:t>apa</w:t>
+      </w:r>
+      <w:proofErr w:type="gramEnd"/>
+      <w:r>
+        <w:rPr>
+          <w:rFonts w:cs="Times New Roman"/>
+          <w:szCs w:val="24"/>
+        </w:rPr>
+        <w:t xml:space="preserve"> saja kelebihan dan kekurangan dari arsitektur microservis dibandingkan dengan arsitektur monolitik.</w:t>
       </w:r>
     </w:p>
     <w:p>
@@ -2601,7 +2977,23 @@
           <w:rFonts w:cs="Times New Roman"/>
           <w:szCs w:val="24"/>
         </w:rPr>
-        <w:t xml:space="preserve">Melakukan identifikasi mengenai target-target yang ingin dicapai setelah menerapkan arsitektur baru. Identifikasi ini berguna untuk menentukan perbandingan apa saja yang akan </w:t>
+        <w:t xml:space="preserve">Melakukan identifikasi mengenai target-target yang ingin dicapai setelah menerapkan arsitektur baru. Identifikasi ini berguna untuk menentukan perbandingan </w:t>
+      </w:r>
+      <w:proofErr w:type="gramStart"/>
+      <w:r>
+        <w:rPr>
+          <w:rFonts w:cs="Times New Roman"/>
+          <w:szCs w:val="24"/>
+        </w:rPr>
+        <w:t>apa</w:t>
+      </w:r>
+      <w:proofErr w:type="gramEnd"/>
+      <w:r>
+        <w:rPr>
+          <w:rFonts w:cs="Times New Roman"/>
+          <w:szCs w:val="24"/>
+        </w:rPr>
+        <w:t xml:space="preserve"> saja yang akan </w:t>
       </w:r>
       <w:r>
         <w:rPr>
@@ -2690,7 +3082,23 @@
           <w:rFonts w:cs="Times New Roman"/>
           <w:szCs w:val="24"/>
         </w:rPr>
-        <w:t>yang akan dibuat.</w:t>
+        <w:t xml:space="preserve">yang </w:t>
+      </w:r>
+      <w:proofErr w:type="gramStart"/>
+      <w:r>
+        <w:rPr>
+          <w:rFonts w:cs="Times New Roman"/>
+          <w:szCs w:val="24"/>
+        </w:rPr>
+        <w:t>akan</w:t>
+      </w:r>
+      <w:proofErr w:type="gramEnd"/>
+      <w:r>
+        <w:rPr>
+          <w:rFonts w:cs="Times New Roman"/>
+          <w:szCs w:val="24"/>
+        </w:rPr>
+        <w:t xml:space="preserve"> dibuat.</w:t>
       </w:r>
     </w:p>
     <w:p>
@@ -2991,7 +3399,25 @@
           <w:sz w:val="24"/>
           <w:szCs w:val="24"/>
         </w:rPr>
-        <w:t>tentang definisi dari arsitektur microservis, teori-teori pendukung,, dan metode penerapan arsitektur baru yang akan dijadikan landasan dan dipelajari serta dirangkum dari berbagai sumber, seperti buku, karya tulis, jurnal, artikel dari situs ilmiah. Juga pembahasan sekilas mengenai arsitektur konvensional yang digunakan sebelumnya.</w:t>
+        <w:t>tentang definisi dari arsitektur microservis, teori-teori pendukung</w:t>
+      </w:r>
+      <w:proofErr w:type="gramStart"/>
+      <w:r>
+        <w:rPr>
+          <w:rFonts w:ascii="Times New Roman" w:eastAsia="Calibri" w:hAnsi="Times New Roman" w:cs="Times New Roman"/>
+          <w:sz w:val="24"/>
+          <w:szCs w:val="24"/>
+        </w:rPr>
+        <w:t>,,</w:t>
+      </w:r>
+      <w:proofErr w:type="gramEnd"/>
+      <w:r>
+        <w:rPr>
+          <w:rFonts w:ascii="Times New Roman" w:eastAsia="Calibri" w:hAnsi="Times New Roman" w:cs="Times New Roman"/>
+          <w:sz w:val="24"/>
+          <w:szCs w:val="24"/>
+        </w:rPr>
+        <w:t xml:space="preserve"> dan metode penerapan arsitektur baru yang akan dijadikan landasan dan dipelajari serta dirangkum dari berbagai sumber, seperti buku, karya tulis, jurnal, artikel dari situs ilmiah. Juga pembahasan sekilas mengenai arsitektur konvensional yang digunakan sebelumnya.</w:t>
       </w:r>
     </w:p>
     <w:p>
@@ -3047,7 +3473,25 @@
           <w:sz w:val="24"/>
           <w:szCs w:val="24"/>
         </w:rPr>
-        <w:t xml:space="preserve">Berisi analisa mengenai bagaimana konsep penerapan arsitektur microservice pada aplikasi rumah sakit dan modul-modul apa saja yang akan di migrasi menjadi modul baru untuk </w:t>
+        <w:t xml:space="preserve">Berisi analisa mengenai bagaimana konsep penerapan arsitektur microservice pada aplikasi rumah sakit dan modul-modul </w:t>
+      </w:r>
+      <w:proofErr w:type="gramStart"/>
+      <w:r>
+        <w:rPr>
+          <w:rFonts w:ascii="Times New Roman" w:eastAsia="Calibri" w:hAnsi="Times New Roman" w:cs="Times New Roman"/>
+          <w:sz w:val="24"/>
+          <w:szCs w:val="24"/>
+        </w:rPr>
+        <w:t>apa</w:t>
+      </w:r>
+      <w:proofErr w:type="gramEnd"/>
+      <w:r>
+        <w:rPr>
+          <w:rFonts w:ascii="Times New Roman" w:eastAsia="Calibri" w:hAnsi="Times New Roman" w:cs="Times New Roman"/>
+          <w:sz w:val="24"/>
+          <w:szCs w:val="24"/>
+        </w:rPr>
+        <w:t xml:space="preserve"> saja yang akan di migrasi menjadi modul baru untuk </w:t>
       </w:r>
       <w:r>
         <w:rPr>
@@ -3287,8 +3731,9 @@
           <w:szCs w:val="24"/>
           <w:lang w:eastAsia="zh-CN"/>
         </w:rPr>
-        <w:t xml:space="preserve">Pada bab ini akan dijelaskan teori pendukung serta metode yang digunakan untuk mengekstraksi modul-modul yang terdapat pada aplikasi monolitik. Penjelasan teori dimulai dengan pengertian dari arsitektur Microservice, </w:t>
-      </w:r>
+        <w:t xml:space="preserve">Pada </w:t>
+      </w:r>
+      <w:proofErr w:type="gramStart"/>
       <w:r>
         <w:rPr>
           <w:rFonts w:ascii="Times New Roman" w:hAnsi="Times New Roman" w:cs="Times New Roman"/>
@@ -3296,7 +3741,46 @@
           <w:szCs w:val="24"/>
           <w:lang w:eastAsia="zh-CN"/>
         </w:rPr>
-        <w:t>prinsip dan pemodela microservice, membangun arsitktur microservice</w:t>
+        <w:t>bab</w:t>
+      </w:r>
+      <w:proofErr w:type="gramEnd"/>
+      <w:r>
+        <w:rPr>
+          <w:rFonts w:ascii="Times New Roman" w:hAnsi="Times New Roman" w:cs="Times New Roman"/>
+          <w:sz w:val="24"/>
+          <w:szCs w:val="24"/>
+          <w:lang w:eastAsia="zh-CN"/>
+        </w:rPr>
+        <w:t xml:space="preserve"> ini akan dijelaskan teori pendukung serta metode yang digunakan untuk mengekstraksi modul-modul yang terdapat pada aplikasi monolitik. Penjelasan teori dimulai dengan pengertian dari arsitektur Microservice, </w:t>
+      </w:r>
+      <w:r>
+        <w:rPr>
+          <w:rFonts w:ascii="Times New Roman" w:hAnsi="Times New Roman" w:cs="Times New Roman"/>
+          <w:sz w:val="24"/>
+          <w:szCs w:val="24"/>
+          <w:lang w:eastAsia="zh-CN"/>
+        </w:rPr>
+        <w:t xml:space="preserve">prinsip dan pemodela </w:t>
+      </w:r>
+      <w:proofErr w:type="gramStart"/>
+      <w:r>
+        <w:rPr>
+          <w:rFonts w:ascii="Times New Roman" w:hAnsi="Times New Roman" w:cs="Times New Roman"/>
+          <w:sz w:val="24"/>
+          <w:szCs w:val="24"/>
+          <w:lang w:eastAsia="zh-CN"/>
+        </w:rPr>
+        <w:t>microservice</w:t>
+      </w:r>
+      <w:proofErr w:type="gramEnd"/>
+      <w:r>
+        <w:rPr>
+          <w:rFonts w:ascii="Times New Roman" w:hAnsi="Times New Roman" w:cs="Times New Roman"/>
+          <w:sz w:val="24"/>
+          <w:szCs w:val="24"/>
+          <w:lang w:eastAsia="zh-CN"/>
+        </w:rPr>
+        <w:t>, membangun arsitktur microservice</w:t>
       </w:r>
       <w:r>
         <w:rPr>
@@ -3586,8 +4070,19 @@
           <w:szCs w:val="24"/>
           <w:lang w:val="en-GB"/>
         </w:rPr>
-        <w:t>Terdapat beberapa tahapan dalam pendekatan dalam arsitektur mikroservis yang menjadikan desain system yang baik, pendekatan ini berguna untuk mendefinisikan prinsip dan petunjuk yang bergantung pada gol yang kita tuju, tahapan pendekatan tersebut yaitu :</w:t>
-      </w:r>
+        <w:t xml:space="preserve">Terdapat beberapa tahapan dalam pendekatan dalam arsitektur mikroservis yang menjadikan desain system yang baik, pendekatan ini berguna untuk mendefinisikan prinsip dan petunjuk yang bergantung pada gol yang kita tuju, tahapan pendekatan tersebut </w:t>
+      </w:r>
+      <w:proofErr w:type="gramStart"/>
+      <w:r>
+        <w:rPr>
+          <w:rFonts w:ascii="Times New Roman" w:hAnsi="Times New Roman" w:cs="Times New Roman"/>
+          <w:sz w:val="24"/>
+          <w:szCs w:val="24"/>
+          <w:lang w:val="en-GB"/>
+        </w:rPr>
+        <w:t>yaitu :</w:t>
+      </w:r>
+      <w:proofErr w:type="gramEnd"/>
     </w:p>
     <w:p>
       <w:pPr>
@@ -3630,15 +4125,51 @@
           <w:szCs w:val="24"/>
           <w:lang w:val="en-GB"/>
         </w:rPr>
-        <w:t>Strategic goals harus memberikan arahan kemana perusahaan ingin beranjak dan bagaimana memenuhi kebutuhan konsumen. Bahasan ini harus berisi tujuan tertinggi dan tidak membahas teknologi sama sekali. Goals ini bisa dibahas di level perusahaan atau juga di level divisi.</w:t>
-      </w:r>
-      <w:r>
-        <w:rPr>
-          <w:rFonts w:cs="Times New Roman"/>
-          <w:szCs w:val="24"/>
-          <w:lang w:val="en-GB"/>
-        </w:rPr>
-        <w:t xml:space="preserve"> Kuncinya adalah untuk membuat kemana arah organisasi akan bergerak. [9].</w:t>
+        <w:t xml:space="preserve">Strategic goals harus memberikan arahan kemana perusahaan ingin beranjak dan bagaimana memenuhi kebutuhan konsumen. Bahasan ini harus berisi tujuan tertinggi dan tidak membahas teknologi </w:t>
+      </w:r>
+      <w:proofErr w:type="gramStart"/>
+      <w:r>
+        <w:rPr>
+          <w:rFonts w:cs="Times New Roman"/>
+          <w:szCs w:val="24"/>
+          <w:lang w:val="en-GB"/>
+        </w:rPr>
+        <w:t>sama</w:t>
+      </w:r>
+      <w:proofErr w:type="gramEnd"/>
+      <w:r>
+        <w:rPr>
+          <w:rFonts w:cs="Times New Roman"/>
+          <w:szCs w:val="24"/>
+          <w:lang w:val="en-GB"/>
+        </w:rPr>
+        <w:t xml:space="preserve"> sekali. Goals ini bisa dibahas di level perusahaan atau juga di level divisi.</w:t>
+      </w:r>
+      <w:r>
+        <w:rPr>
+          <w:rFonts w:cs="Times New Roman"/>
+          <w:szCs w:val="24"/>
+          <w:lang w:val="en-GB"/>
+        </w:rPr>
+        <w:t xml:space="preserve"> Kuncinya adalah untuk membuat kemana arah organisasi </w:t>
+      </w:r>
+      <w:proofErr w:type="gramStart"/>
+      <w:r>
+        <w:rPr>
+          <w:rFonts w:cs="Times New Roman"/>
+          <w:szCs w:val="24"/>
+          <w:lang w:val="en-GB"/>
+        </w:rPr>
+        <w:t>akan</w:t>
+      </w:r>
+      <w:proofErr w:type="gramEnd"/>
+      <w:r>
+        <w:rPr>
+          <w:rFonts w:cs="Times New Roman"/>
+          <w:szCs w:val="24"/>
+          <w:lang w:val="en-GB"/>
+        </w:rPr>
+        <w:t xml:space="preserve"> bergerak. [9].</w:t>
       </w:r>
     </w:p>
     <w:p>
@@ -3682,7 +4213,25 @@
           <w:szCs w:val="24"/>
           <w:lang w:val="en-GB"/>
         </w:rPr>
-        <w:t xml:space="preserve">Principles adalah aturan yang harus dibuat agar dapat memenuhi goals, prinsip ini kadang berubah sesuai dengan kondisi. Misalnya apabila strategic goals perusahaan adalah untuk mengurangi waktu pengiriman barang-barang baru, maka organisasi terebut akan mendefinisikan prinsip yang mengatakan bahwa tim pengiriman mempunyai kontrol penuh terhadap </w:t>
+        <w:t xml:space="preserve">Principles adalah aturan yang harus dibuat agar dapat memenuhi goals, prinsip ini kadang berubah sesuai dengan kondisi. Misalnya apabila strategic goals perusahaan adalah untuk mengurangi waktu pengiriman barang-barang baru, maka organisasi terebut </w:t>
+      </w:r>
+      <w:proofErr w:type="gramStart"/>
+      <w:r>
+        <w:rPr>
+          <w:rFonts w:cs="Times New Roman"/>
+          <w:szCs w:val="24"/>
+          <w:lang w:val="en-GB"/>
+        </w:rPr>
+        <w:t>akan</w:t>
+      </w:r>
+      <w:proofErr w:type="gramEnd"/>
+      <w:r>
+        <w:rPr>
+          <w:rFonts w:cs="Times New Roman"/>
+          <w:szCs w:val="24"/>
+          <w:lang w:val="en-GB"/>
+        </w:rPr>
+        <w:t xml:space="preserve"> mendefinisikan prinsip yang mengatakan bahwa tim pengiriman mempunyai kontrol penuh terhadap </w:t>
       </w:r>
       <w:r>
         <w:rPr>
@@ -3707,7 +4256,25 @@
           <w:szCs w:val="24"/>
           <w:lang w:val="en-GB"/>
         </w:rPr>
-        <w:t xml:space="preserve">mengembangkan pertumbuhan produk dengan cepat di sebuah negara, maka organisasi akan memutuskan untuk mengimplementasi prinsip bahwa semua system harus bisa bekerja secara portable agar dapat di </w:t>
+        <w:t xml:space="preserve">mengembangkan pertumbuhan produk dengan cepat di sebuah negara, maka organisasi </w:t>
+      </w:r>
+      <w:proofErr w:type="gramStart"/>
+      <w:r>
+        <w:rPr>
+          <w:rFonts w:cs="Times New Roman"/>
+          <w:szCs w:val="24"/>
+          <w:lang w:val="en-GB"/>
+        </w:rPr>
+        <w:t>akan</w:t>
+      </w:r>
+      <w:proofErr w:type="gramEnd"/>
+      <w:r>
+        <w:rPr>
+          <w:rFonts w:cs="Times New Roman"/>
+          <w:szCs w:val="24"/>
+          <w:lang w:val="en-GB"/>
+        </w:rPr>
+        <w:t xml:space="preserve"> memutuskan untuk mengimplementasi prinsip bahwa semua system harus bisa bekerja secara portable agar dapat di </w:t>
       </w:r>
       <w:r>
         <w:rPr>
@@ -3724,7 +4291,25 @@
           <w:szCs w:val="24"/>
           <w:lang w:val="en-GB"/>
         </w:rPr>
-        <w:t>secara local dan memastikan bahwa data akurat. Prinsip ini juga jangan terlalu banyak, kurang dari 10 adalah angka yang baik, karena semakin banyak prinsip akan beresiko menjadikan aturan-aturan tersebut saling bentrok satu sama lain. [9]</w:t>
+        <w:t xml:space="preserve">secara local dan memastikan bahwa data akurat. Prinsip ini juga jangan terlalu banyak, kurang dari 10 adalah angka yang baik, karena semakin banyak prinsip </w:t>
+      </w:r>
+      <w:proofErr w:type="gramStart"/>
+      <w:r>
+        <w:rPr>
+          <w:rFonts w:cs="Times New Roman"/>
+          <w:szCs w:val="24"/>
+          <w:lang w:val="en-GB"/>
+        </w:rPr>
+        <w:t>akan</w:t>
+      </w:r>
+      <w:proofErr w:type="gramEnd"/>
+      <w:r>
+        <w:rPr>
+          <w:rFonts w:cs="Times New Roman"/>
+          <w:szCs w:val="24"/>
+          <w:lang w:val="en-GB"/>
+        </w:rPr>
+        <w:t xml:space="preserve"> beresiko menjadikan aturan-aturan tersebut saling bentrok satu sama lain. [9]</w:t>
       </w:r>
     </w:p>
     <w:p>
@@ -3855,13 +4440,23 @@
         </w:rPr>
         <w:t xml:space="preserve">practices </w:t>
       </w:r>
-      <w:r>
-        <w:rPr>
-          <w:rFonts w:cs="Times New Roman"/>
-          <w:szCs w:val="24"/>
-          <w:lang w:val="en-GB"/>
-        </w:rPr>
-        <w:t>akan lebih sering berubah dibandingkan dengan principal di tahap ke 2. [9]</w:t>
+      <w:proofErr w:type="gramStart"/>
+      <w:r>
+        <w:rPr>
+          <w:rFonts w:cs="Times New Roman"/>
+          <w:szCs w:val="24"/>
+          <w:lang w:val="en-GB"/>
+        </w:rPr>
+        <w:t>akan</w:t>
+      </w:r>
+      <w:proofErr w:type="gramEnd"/>
+      <w:r>
+        <w:rPr>
+          <w:rFonts w:cs="Times New Roman"/>
+          <w:szCs w:val="24"/>
+          <w:lang w:val="en-GB"/>
+        </w:rPr>
+        <w:t xml:space="preserve"> lebih sering berubah dibandingkan dengan principal di tahap ke 2. [9]</w:t>
       </w:r>
     </w:p>
     <w:p>
@@ -3906,7 +4501,25 @@
           <w:lang w:val="en-GB"/>
         </w:rPr>
         <w:lastRenderedPageBreak/>
-        <w:t xml:space="preserve">semua orang tahu bagaimana mengimplementasi ide baru tersebut. Terdengar mudah untuk dilakukan di lingkup yang kecil, namun untuk lingkup besar, bisa terdapat perbedaan antara teknologi dengan praktek yang dilakukan. Misalnya tim .NET akan mempunyai set </w:t>
+        <w:t xml:space="preserve">semua orang tahu bagaimana mengimplementasi ide baru tersebut. Terdengar mudah untuk dilakukan di lingkup yang kecil, namun untuk lingkup besar, bisa terdapat perbedaan antara teknologi dengan praktek yang dilakukan. Misalnya </w:t>
+      </w:r>
+      <w:proofErr w:type="gramStart"/>
+      <w:r>
+        <w:rPr>
+          <w:rFonts w:cs="Times New Roman"/>
+          <w:szCs w:val="24"/>
+          <w:lang w:val="en-GB"/>
+        </w:rPr>
+        <w:t>tim</w:t>
+      </w:r>
+      <w:proofErr w:type="gramEnd"/>
+      <w:r>
+        <w:rPr>
+          <w:rFonts w:cs="Times New Roman"/>
+          <w:szCs w:val="24"/>
+          <w:lang w:val="en-GB"/>
+        </w:rPr>
+        <w:t xml:space="preserve"> .NET akan mempunyai set </w:t>
       </w:r>
       <w:r>
         <w:rPr>
@@ -3944,7 +4557,7 @@
         <w:ind w:left="576" w:hanging="576"/>
         <w:jc w:val="both"/>
         <w:rPr>
-          <w:i/>
+          <w:iCs/>
           <w:szCs w:val="24"/>
         </w:rPr>
       </w:pPr>
@@ -3965,14 +4578,12 @@
           <w:szCs w:val="24"/>
         </w:rPr>
         <w:tab/>
-        <w:t xml:space="preserve">Memodelkan </w:t>
-      </w:r>
-      <w:r>
-        <w:rPr>
-          <w:i/>
-          <w:szCs w:val="24"/>
-        </w:rPr>
-        <w:t>Services</w:t>
+      </w:r>
+      <w:r>
+        <w:rPr>
+          <w:szCs w:val="24"/>
+        </w:rPr>
+        <w:t>Konsep Microservice</w:t>
       </w:r>
     </w:p>
     <w:p>
@@ -3993,7 +4604,47 @@
           <w:szCs w:val="24"/>
           <w:lang w:val="en-GB"/>
         </w:rPr>
-        <w:t xml:space="preserve">Setelah pengertian umum mengenai arsitektur microservis, pada bagian ini akan dijelaskan bagaimana cara berfikir dengan batasan-batasan microservice yang akan memaksimalkan semua potensinya. Dalam bab ini peneliti menginginkan pembaca fokus terhadap dua konsep kunci microservice, yaitu </w:t>
+        <w:t xml:space="preserve">Setelah pengertian umum mengenai arsitektur microservis, pada bagian ini </w:t>
+      </w:r>
+      <w:proofErr w:type="gramStart"/>
+      <w:r>
+        <w:rPr>
+          <w:rFonts w:ascii="Times New Roman" w:hAnsi="Times New Roman" w:cs="Times New Roman"/>
+          <w:sz w:val="24"/>
+          <w:szCs w:val="24"/>
+          <w:lang w:val="en-GB"/>
+        </w:rPr>
+        <w:t>akan</w:t>
+      </w:r>
+      <w:proofErr w:type="gramEnd"/>
+      <w:r>
+        <w:rPr>
+          <w:rFonts w:ascii="Times New Roman" w:hAnsi="Times New Roman" w:cs="Times New Roman"/>
+          <w:sz w:val="24"/>
+          <w:szCs w:val="24"/>
+          <w:lang w:val="en-GB"/>
+        </w:rPr>
+        <w:t xml:space="preserve"> dijelaskan bagaimana cara berfikir dengan batasan-batasan microservice yang akan memaksimalkan semua potensinya. Dalam </w:t>
+      </w:r>
+      <w:proofErr w:type="gramStart"/>
+      <w:r>
+        <w:rPr>
+          <w:rFonts w:ascii="Times New Roman" w:hAnsi="Times New Roman" w:cs="Times New Roman"/>
+          <w:sz w:val="24"/>
+          <w:szCs w:val="24"/>
+          <w:lang w:val="en-GB"/>
+        </w:rPr>
+        <w:t>bab</w:t>
+      </w:r>
+      <w:proofErr w:type="gramEnd"/>
+      <w:r>
+        <w:rPr>
+          <w:rFonts w:ascii="Times New Roman" w:hAnsi="Times New Roman" w:cs="Times New Roman"/>
+          <w:sz w:val="24"/>
+          <w:szCs w:val="24"/>
+          <w:lang w:val="en-GB"/>
+        </w:rPr>
+        <w:t xml:space="preserve"> ini peneliti menginginkan pembaca fokus terhadap dua konsep kunci microservice, yaitu </w:t>
       </w:r>
       <w:r>
         <w:rPr>
@@ -4082,7 +4733,27 @@
           <w:szCs w:val="24"/>
           <w:lang w:val="en-GB"/>
         </w:rPr>
-        <w:t xml:space="preserve">, perubahan yang dilakukan terhadap satu service tidak akan mengakibatkan perubahan pada service yang lain. Point disini adalah bagaimana microservice dapat melakukan perubahan pada satu service dan melakukan </w:t>
+        <w:t xml:space="preserve">, perubahan yang dilakukan terhadap satu service tidak </w:t>
+      </w:r>
+      <w:proofErr w:type="gramStart"/>
+      <w:r>
+        <w:rPr>
+          <w:rFonts w:ascii="Times New Roman" w:hAnsi="Times New Roman" w:cs="Times New Roman"/>
+          <w:sz w:val="24"/>
+          <w:szCs w:val="24"/>
+          <w:lang w:val="en-GB"/>
+        </w:rPr>
+        <w:t>akan</w:t>
+      </w:r>
+      <w:proofErr w:type="gramEnd"/>
+      <w:r>
+        <w:rPr>
+          <w:rFonts w:ascii="Times New Roman" w:hAnsi="Times New Roman" w:cs="Times New Roman"/>
+          <w:sz w:val="24"/>
+          <w:szCs w:val="24"/>
+          <w:lang w:val="en-GB"/>
+        </w:rPr>
+        <w:t xml:space="preserve"> mengakibatkan perubahan pada service yang lain. Point disini adalah bagaimana microservice dapat melakukan perubahan pada satu service dan melakukan </w:t>
       </w:r>
       <w:r>
         <w:rPr>
@@ -4128,10 +4799,7 @@
         <w:spacing w:line="360" w:lineRule="auto"/>
         <w:jc w:val="both"/>
         <w:rPr>
-          <w:rFonts w:ascii="Times New Roman" w:hAnsi="Times New Roman" w:cs="Times New Roman"/>
-          <w:sz w:val="24"/>
-          <w:szCs w:val="24"/>
-          <w:lang w:val="en-GB"/>
+          <w:szCs w:val="24"/>
         </w:rPr>
       </w:pPr>
       <w:r>
@@ -4161,40 +4829,47 @@
           <w:szCs w:val="24"/>
           <w:lang w:val="en-GB"/>
         </w:rPr>
-        <w:t>Model microservice menginginkan sifat-sifat yang berkaitan untuk berada di satu wadah, dan yang tidak berkaitan ditempatkan di wadah yang lain, karena apabila ada perubahan yang terjadi, hanya satu wadah tersebut yang akan berubah dan perubahan dapat langsung di implementasikan dengan cepat. Apabila service dibuat terlalu tercecer, maka akan menyebabkan perubahan di banyak tempat dan akan membuang banyak waktu. Point yang diinginkan adalah menempatkan service dengan sifat yang mirip di satu wadah, namun tetap berkomunikasi dengan wadah lain selonggar mungkin.</w:t>
-      </w:r>
-    </w:p>
-    <w:p>
-      <w:pPr>
-        <w:pStyle w:val="Heading2"/>
-        <w:numPr>
-          <w:ilvl w:val="0"/>
-          <w:numId w:val="0"/>
-        </w:numPr>
-        <w:ind w:left="576" w:hanging="576"/>
-        <w:jc w:val="both"/>
-        <w:rPr>
-          <w:szCs w:val="24"/>
-        </w:rPr>
-      </w:pPr>
-      <w:r>
-        <w:rPr>
-          <w:szCs w:val="24"/>
-        </w:rPr>
-        <w:t>2.1.4</w:t>
-      </w:r>
-      <w:r>
-        <w:rPr>
-          <w:szCs w:val="24"/>
-        </w:rPr>
-        <w:tab/>
-      </w:r>
-      <w:r>
-        <w:rPr>
-          <w:szCs w:val="24"/>
-        </w:rPr>
-        <w:tab/>
-        <w:t>Shared dan Hidden Model</w:t>
+        <w:t xml:space="preserve">Model microservice menginginkan sifat-sifat yang berkaitan untuk berada di satu wadah, dan yang tidak berkaitan ditempatkan di wadah yang lain, karena apabila ada perubahan yang terjadi, hanya satu wadah tersebut yang </w:t>
+      </w:r>
+      <w:proofErr w:type="gramStart"/>
+      <w:r>
+        <w:rPr>
+          <w:rFonts w:ascii="Times New Roman" w:hAnsi="Times New Roman" w:cs="Times New Roman"/>
+          <w:sz w:val="24"/>
+          <w:szCs w:val="24"/>
+          <w:lang w:val="en-GB"/>
+        </w:rPr>
+        <w:t>akan</w:t>
+      </w:r>
+      <w:proofErr w:type="gramEnd"/>
+      <w:r>
+        <w:rPr>
+          <w:rFonts w:ascii="Times New Roman" w:hAnsi="Times New Roman" w:cs="Times New Roman"/>
+          <w:sz w:val="24"/>
+          <w:szCs w:val="24"/>
+          <w:lang w:val="en-GB"/>
+        </w:rPr>
+        <w:t xml:space="preserve"> berubah dan perubahan dapat langsung di implementasikan dengan cepat. Apabila service dibuat terlalu tercecer, maka </w:t>
+      </w:r>
+      <w:proofErr w:type="gramStart"/>
+      <w:r>
+        <w:rPr>
+          <w:rFonts w:ascii="Times New Roman" w:hAnsi="Times New Roman" w:cs="Times New Roman"/>
+          <w:sz w:val="24"/>
+          <w:szCs w:val="24"/>
+          <w:lang w:val="en-GB"/>
+        </w:rPr>
+        <w:t>akan</w:t>
+      </w:r>
+      <w:proofErr w:type="gramEnd"/>
+      <w:r>
+        <w:rPr>
+          <w:rFonts w:ascii="Times New Roman" w:hAnsi="Times New Roman" w:cs="Times New Roman"/>
+          <w:sz w:val="24"/>
+          <w:szCs w:val="24"/>
+          <w:lang w:val="en-GB"/>
+        </w:rPr>
+        <w:t xml:space="preserve"> menyebabkan perubahan di banyak tempat dan akan membuang banyak waktu. Point yang diinginkan adalah menempatkan service dengan sifat yang mirip di satu wadah, namun tetap berkomunikasi dengan wadah lain selonggar mungkin.</w:t>
       </w:r>
     </w:p>
     <w:p>
@@ -4275,27 +4950,48 @@
           <w:szCs w:val="24"/>
           <w:lang w:val="en-GB"/>
         </w:rPr>
-        <w:t xml:space="preserve">. Namun walau begitu tetap ada </w:t>
-      </w:r>
-      <w:r>
-        <w:rPr>
-          <w:rFonts w:ascii="Times New Roman" w:hAnsi="Times New Roman" w:cs="Times New Roman"/>
-          <w:sz w:val="24"/>
-          <w:szCs w:val="24"/>
-          <w:lang w:val="en-GB"/>
-        </w:rPr>
-        <w:lastRenderedPageBreak/>
-        <w:t>data yang dibutuhkan seperti misalnya stok barang agar mendapatkan perhitungan terbaru</w:t>
-      </w:r>
-      <w:r>
-        <w:rPr>
-          <w:rFonts w:ascii="Times New Roman" w:hAnsi="Times New Roman" w:cs="Times New Roman"/>
-          <w:sz w:val="24"/>
-          <w:szCs w:val="24"/>
-          <w:lang w:val="en-GB"/>
-        </w:rPr>
-        <w:t>. Pada model microservice maka ke dua modul ini akan dibuat terpisah. Berikut penggambarannya :</w:t>
-      </w:r>
+        <w:t>. Namun walau begitu tetap ada data yang dibutuhkan seperti misalnya stok barang agar mendapatkan perhitungan terbaru</w:t>
+      </w:r>
+      <w:r>
+        <w:rPr>
+          <w:rFonts w:ascii="Times New Roman" w:hAnsi="Times New Roman" w:cs="Times New Roman"/>
+          <w:sz w:val="24"/>
+          <w:szCs w:val="24"/>
+          <w:lang w:val="en-GB"/>
+        </w:rPr>
+        <w:t xml:space="preserve">. Pada model microservice maka ke dua modul ini </w:t>
+      </w:r>
+      <w:proofErr w:type="gramStart"/>
+      <w:r>
+        <w:rPr>
+          <w:rFonts w:ascii="Times New Roman" w:hAnsi="Times New Roman" w:cs="Times New Roman"/>
+          <w:sz w:val="24"/>
+          <w:szCs w:val="24"/>
+          <w:lang w:val="en-GB"/>
+        </w:rPr>
+        <w:t>akan</w:t>
+      </w:r>
+      <w:proofErr w:type="gramEnd"/>
+      <w:r>
+        <w:rPr>
+          <w:rFonts w:ascii="Times New Roman" w:hAnsi="Times New Roman" w:cs="Times New Roman"/>
+          <w:sz w:val="24"/>
+          <w:szCs w:val="24"/>
+          <w:lang w:val="en-GB"/>
+        </w:rPr>
+        <w:t xml:space="preserve"> dibuat terpisah. Berikut </w:t>
+      </w:r>
+      <w:proofErr w:type="gramStart"/>
+      <w:r>
+        <w:rPr>
+          <w:rFonts w:ascii="Times New Roman" w:hAnsi="Times New Roman" w:cs="Times New Roman"/>
+          <w:sz w:val="24"/>
+          <w:szCs w:val="24"/>
+          <w:lang w:val="en-GB"/>
+        </w:rPr>
+        <w:t>penggambarannya :</w:t>
+      </w:r>
+      <w:proofErr w:type="gramEnd"/>
     </w:p>
     <w:p>
       <w:pPr>
@@ -4315,6 +5011,7 @@
           <w:sz w:val="24"/>
           <w:szCs w:val="24"/>
         </w:rPr>
+        <w:lastRenderedPageBreak/>
         <w:drawing>
           <wp:inline distT="0" distB="0" distL="0" distR="0" wp14:anchorId="6BF83502" wp14:editId="2C166FF6">
             <wp:extent cx="5051066" cy="2581275"/>
@@ -4427,6 +5124,8 @@
         <w:jc w:val="both"/>
         <w:rPr>
           <w:rFonts w:ascii="Times New Roman" w:hAnsi="Times New Roman" w:cs="Times New Roman"/>
+          <w:i/>
+          <w:iCs/>
           <w:sz w:val="24"/>
           <w:szCs w:val="24"/>
         </w:rPr>
@@ -4499,7 +5198,15 @@
           <w:sz w:val="24"/>
           <w:szCs w:val="24"/>
         </w:rPr>
-        <w:t xml:space="preserve">, jadi terdapat representasi internal dan representasi external yang diperlihatkan. Metode </w:t>
+        <w:t xml:space="preserve">, jadi terdapat representasi internal dan representasi external yang diperlihatkan. </w:t>
+      </w:r>
+      <w:r>
+        <w:rPr>
+          <w:rFonts w:ascii="Times New Roman" w:hAnsi="Times New Roman" w:cs="Times New Roman"/>
+          <w:sz w:val="24"/>
+          <w:szCs w:val="24"/>
+        </w:rPr>
+        <w:t xml:space="preserve">Desain diatas memperlihatkan konsep </w:t>
       </w:r>
       <w:r>
         <w:rPr>
@@ -4509,15 +5216,15 @@
           <w:sz w:val="24"/>
           <w:szCs w:val="24"/>
         </w:rPr>
-        <w:t xml:space="preserve">shared model </w:t>
-      </w:r>
-      <w:r>
-        <w:rPr>
-          <w:rFonts w:ascii="Times New Roman" w:hAnsi="Times New Roman" w:cs="Times New Roman"/>
-          <w:sz w:val="24"/>
-          <w:szCs w:val="24"/>
-        </w:rPr>
-        <w:t xml:space="preserve">ini akan dibicarakan dalam lingkup </w:t>
+        <w:t xml:space="preserve">loose coupling </w:t>
+      </w:r>
+      <w:r>
+        <w:rPr>
+          <w:rFonts w:ascii="Times New Roman" w:hAnsi="Times New Roman" w:cs="Times New Roman"/>
+          <w:sz w:val="24"/>
+          <w:szCs w:val="24"/>
+        </w:rPr>
+        <w:t xml:space="preserve">dan </w:t>
       </w:r>
       <w:r>
         <w:rPr>
@@ -4527,80 +5234,41 @@
           <w:sz w:val="24"/>
           <w:szCs w:val="24"/>
         </w:rPr>
-        <w:t xml:space="preserve">web service </w:t>
-      </w:r>
-      <w:r>
-        <w:rPr>
-          <w:rFonts w:ascii="Times New Roman" w:hAnsi="Times New Roman" w:cs="Times New Roman"/>
-          <w:sz w:val="24"/>
-          <w:szCs w:val="24"/>
-        </w:rPr>
-        <w:t>REST.</w:t>
-      </w:r>
-      <w:r>
-        <w:rPr>
-          <w:rFonts w:ascii="Times New Roman" w:hAnsi="Times New Roman" w:cs="Times New Roman"/>
-          <w:sz w:val="24"/>
-          <w:szCs w:val="24"/>
-        </w:rPr>
-        <w:t xml:space="preserve"> Memikirkan secara matang model apa saja yang harus di </w:t>
-      </w:r>
-      <w:r>
-        <w:rPr>
-          <w:rFonts w:ascii="Times New Roman" w:hAnsi="Times New Roman" w:cs="Times New Roman"/>
-          <w:i/>
-          <w:iCs/>
-          <w:sz w:val="24"/>
-          <w:szCs w:val="24"/>
-        </w:rPr>
-        <w:t>share</w:t>
-      </w:r>
-      <w:r>
-        <w:rPr>
-          <w:rFonts w:ascii="Times New Roman" w:hAnsi="Times New Roman" w:cs="Times New Roman"/>
-          <w:sz w:val="24"/>
-          <w:szCs w:val="24"/>
-        </w:rPr>
-        <w:t xml:space="preserve">, dapat mencegah terjadinya </w:t>
-      </w:r>
-      <w:r>
-        <w:rPr>
-          <w:rFonts w:ascii="Times New Roman" w:hAnsi="Times New Roman" w:cs="Times New Roman"/>
-          <w:i/>
-          <w:iCs/>
-          <w:sz w:val="24"/>
-          <w:szCs w:val="24"/>
-        </w:rPr>
-        <w:t xml:space="preserve">tight coupling </w:t>
-      </w:r>
-      <w:r>
-        <w:rPr>
-          <w:rFonts w:ascii="Times New Roman" w:hAnsi="Times New Roman" w:cs="Times New Roman"/>
-          <w:sz w:val="24"/>
-          <w:szCs w:val="24"/>
-        </w:rPr>
-        <w:t>(berlawanan dengan yang diinginkan).</w:t>
-      </w:r>
-    </w:p>
-    <w:p>
-      <w:pPr>
-        <w:spacing w:line="360" w:lineRule="auto"/>
-        <w:jc w:val="both"/>
-        <w:rPr>
-          <w:rFonts w:ascii="Times New Roman" w:hAnsi="Times New Roman" w:cs="Times New Roman"/>
-          <w:i/>
-          <w:iCs/>
-          <w:sz w:val="24"/>
-          <w:szCs w:val="24"/>
-        </w:rPr>
-      </w:pPr>
-      <w:r>
-        <w:rPr>
-          <w:rFonts w:ascii="Times New Roman" w:hAnsi="Times New Roman" w:cs="Times New Roman"/>
-          <w:sz w:val="24"/>
-          <w:szCs w:val="24"/>
-        </w:rPr>
-        <w:t xml:space="preserve">Desain diatas adalah contoh modul yang harus dibuat agar model microservcie dapat direpresentasikan dengan jelas. Desain ini sangat mempermudah proses perpindahan dari monolitik dan menyakinkan bahwa desain microservice telah </w:t>
+        <w:t xml:space="preserve">high cohesion </w:t>
+      </w:r>
+      <w:r>
+        <w:rPr>
+          <w:rFonts w:ascii="Times New Roman" w:hAnsi="Times New Roman" w:cs="Times New Roman"/>
+          <w:sz w:val="24"/>
+          <w:szCs w:val="24"/>
+        </w:rPr>
+        <w:t>yang digambarkan menjadi sebuah modul.</w:t>
+      </w:r>
+      <w:bookmarkStart w:id="23" w:name="_GoBack"/>
+      <w:bookmarkEnd w:id="23"/>
+      <w:r>
+        <w:rPr>
+          <w:rFonts w:ascii="Times New Roman" w:hAnsi="Times New Roman" w:cs="Times New Roman"/>
+          <w:sz w:val="24"/>
+          <w:szCs w:val="24"/>
+        </w:rPr>
+        <w:t xml:space="preserve"> Desain </w:t>
+      </w:r>
+      <w:r>
+        <w:rPr>
+          <w:rFonts w:ascii="Times New Roman" w:hAnsi="Times New Roman" w:cs="Times New Roman"/>
+          <w:sz w:val="24"/>
+          <w:szCs w:val="24"/>
+        </w:rPr>
+        <w:t xml:space="preserve">seperti </w:t>
+      </w:r>
+      <w:r>
+        <w:rPr>
+          <w:rFonts w:ascii="Times New Roman" w:hAnsi="Times New Roman" w:cs="Times New Roman"/>
+          <w:sz w:val="24"/>
+          <w:szCs w:val="24"/>
+        </w:rPr>
+        <w:t xml:space="preserve">ini sangat mempermudah proses perpindahan dari monolitik dan menyakinkan bahwa desain microservice telah </w:t>
       </w:r>
       <w:r>
         <w:rPr>
@@ -4690,7 +5358,27 @@
           <w:szCs w:val="24"/>
           <w:lang w:val="en-GB"/>
         </w:rPr>
-        <w:t xml:space="preserve">upakan tahap yang paling penting, memungkinkan perubahan yang signifikan dengan tingkat kemandirian aplikasi yang tinggi. Pada bagian sebelumnya sempat dibahas mengenai bagaimana microservice dapat berbicara antara satu model dengan model lainnya, pada bagian awal integrasi, akan dibahas teknologi apakah yang tepat sebagai media komunikasi. Media komunikasi disini bisa meliputi SOAP, XML-RPC, REST, atau </w:t>
+        <w:t xml:space="preserve">upakan tahap yang paling penting, memungkinkan perubahan yang signifikan dengan tingkat kemandirian aplikasi yang tinggi. Pada bagian sebelumnya sempat dibahas mengenai bagaimana microservice dapat berbicara antara satu model dengan model lainnya, pada bagian awal integrasi, </w:t>
+      </w:r>
+      <w:proofErr w:type="gramStart"/>
+      <w:r>
+        <w:rPr>
+          <w:rFonts w:ascii="Times New Roman" w:hAnsi="Times New Roman" w:cs="Times New Roman"/>
+          <w:sz w:val="24"/>
+          <w:szCs w:val="24"/>
+          <w:lang w:val="en-GB"/>
+        </w:rPr>
+        <w:t>akan</w:t>
+      </w:r>
+      <w:proofErr w:type="gramEnd"/>
+      <w:r>
+        <w:rPr>
+          <w:rFonts w:ascii="Times New Roman" w:hAnsi="Times New Roman" w:cs="Times New Roman"/>
+          <w:sz w:val="24"/>
+          <w:szCs w:val="24"/>
+          <w:lang w:val="en-GB"/>
+        </w:rPr>
+        <w:t xml:space="preserve"> dibahas teknologi apakah yang tepat sebagai media komunikasi. Media komunikasi disini bisa meliputi SOAP, XML-RPC, REST, atau </w:t>
       </w:r>
       <w:r>
         <w:rPr>
@@ -4701,19 +5389,7 @@
           <w:szCs w:val="24"/>
           <w:lang w:val="en-GB"/>
         </w:rPr>
-        <w:t xml:space="preserve">protocol </w:t>
-      </w:r>
-      <w:r>
-        <w:rPr>
-          <w:rFonts w:ascii="Times New Roman" w:hAnsi="Times New Roman" w:cs="Times New Roman"/>
-          <w:i/>
-          <w:iCs/>
-          <w:sz w:val="24"/>
-          <w:szCs w:val="24"/>
-          <w:lang w:val="en-GB"/>
-        </w:rPr>
-        <w:lastRenderedPageBreak/>
-        <w:t>buffers</w:t>
+        <w:t>protocol buffers</w:t>
       </w:r>
       <w:r>
         <w:rPr>
@@ -4812,7 +5488,16 @@
           <w:szCs w:val="24"/>
           <w:lang w:val="en-GB"/>
         </w:rPr>
-        <w:t>dan bahasa baru, serta ide-ide implementasi yang selalu berkembang. Hal inilah yang menjadi pertimbangan agar memastikan bahwa API inisial harus dapat digunakan terus menerus ketika mengimplementasikan microservice.</w:t>
+        <w:t xml:space="preserve">dan bahasa baru, serta ide-ide implementasi yang selalu </w:t>
+      </w:r>
+      <w:r>
+        <w:rPr>
+          <w:rFonts w:cs="Times New Roman"/>
+          <w:szCs w:val="24"/>
+          <w:lang w:val="en-GB"/>
+        </w:rPr>
+        <w:lastRenderedPageBreak/>
+        <w:t>berkembang. Hal inilah yang menjadi pertimbangan agar memastikan bahwa API inisial harus dapat digunakan terus menerus ketika mengimplementasikan microservice.</w:t>
       </w:r>
     </w:p>
     <w:p>
@@ -4946,7 +5631,7 @@
         <w:rPr>
           <w:szCs w:val="24"/>
         </w:rPr>
-        <w:t>Integrasi</w:t>
+        <w:t>Managemen</w:t>
       </w:r>
       <w:r>
         <w:rPr>
@@ -4988,7 +5673,45 @@
           <w:szCs w:val="24"/>
           <w:lang w:val="en-GB"/>
         </w:rPr>
-        <w:t xml:space="preserve"> menjadi hal yang paling penting untuk diintegrasikan. Dalam kasus arsitektur biasa, apabila service menginginkan data dari service lain, maka sistem akan mengambil data tersebut dari database, sama hal nya apabla data diubah, maka sistem akan langsung mengubah database. </w:t>
+        <w:t xml:space="preserve"> menjadi hal </w:t>
+      </w:r>
+      <w:r>
+        <w:rPr>
+          <w:rFonts w:ascii="Times New Roman" w:hAnsi="Times New Roman" w:cs="Times New Roman"/>
+          <w:sz w:val="24"/>
+          <w:szCs w:val="24"/>
+          <w:lang w:val="en-GB"/>
+        </w:rPr>
+        <w:t xml:space="preserve">pertama </w:t>
+      </w:r>
+      <w:r>
+        <w:rPr>
+          <w:rFonts w:ascii="Times New Roman" w:hAnsi="Times New Roman" w:cs="Times New Roman"/>
+          <w:sz w:val="24"/>
+          <w:szCs w:val="24"/>
+          <w:lang w:val="en-GB"/>
+        </w:rPr>
+        <w:t xml:space="preserve">yang penting untuk diintegrasikan. Dalam kasus arsitektur biasa, apabila service menginginkan data dari service lain, maka sistem </w:t>
+      </w:r>
+      <w:proofErr w:type="gramStart"/>
+      <w:r>
+        <w:rPr>
+          <w:rFonts w:ascii="Times New Roman" w:hAnsi="Times New Roman" w:cs="Times New Roman"/>
+          <w:sz w:val="24"/>
+          <w:szCs w:val="24"/>
+          <w:lang w:val="en-GB"/>
+        </w:rPr>
+        <w:t>akan</w:t>
+      </w:r>
+      <w:proofErr w:type="gramEnd"/>
+      <w:r>
+        <w:rPr>
+          <w:rFonts w:ascii="Times New Roman" w:hAnsi="Times New Roman" w:cs="Times New Roman"/>
+          <w:sz w:val="24"/>
+          <w:szCs w:val="24"/>
+          <w:lang w:val="en-GB"/>
+        </w:rPr>
+        <w:t xml:space="preserve"> mengambil data tersebut dari database, sama hal nya apabla data diubah, maka sistem akan langsung mengubah database. </w:t>
       </w:r>
       <w:r>
         <w:rPr>
@@ -5148,7 +5871,6 @@
           <w:sz w:val="24"/>
           <w:szCs w:val="24"/>
         </w:rPr>
-        <w:lastRenderedPageBreak/>
         <w:drawing>
           <wp:inline distT="0" distB="0" distL="0" distR="0" wp14:anchorId="22F2A0F7" wp14:editId="5115D87B">
             <wp:extent cx="4943475" cy="2014889"/>
@@ -5317,15 +6039,26 @@
           <w:sz w:val="24"/>
           <w:szCs w:val="24"/>
         </w:rPr>
+        <w:lastRenderedPageBreak/>
         <w:t xml:space="preserve">user </w:t>
       </w:r>
-      <w:r>
-        <w:rPr>
-          <w:rFonts w:ascii="Times New Roman" w:hAnsi="Times New Roman" w:cs="Times New Roman"/>
-          <w:sz w:val="24"/>
-          <w:szCs w:val="24"/>
-        </w:rPr>
-        <w:t xml:space="preserve">akan terkena dampaknya. Database menjadi sangat besar, dan </w:t>
+      <w:proofErr w:type="gramStart"/>
+      <w:r>
+        <w:rPr>
+          <w:rFonts w:ascii="Times New Roman" w:hAnsi="Times New Roman" w:cs="Times New Roman"/>
+          <w:sz w:val="24"/>
+          <w:szCs w:val="24"/>
+        </w:rPr>
+        <w:t>akan</w:t>
+      </w:r>
+      <w:proofErr w:type="gramEnd"/>
+      <w:r>
+        <w:rPr>
+          <w:rFonts w:ascii="Times New Roman" w:hAnsi="Times New Roman" w:cs="Times New Roman"/>
+          <w:sz w:val="24"/>
+          <w:szCs w:val="24"/>
+        </w:rPr>
+        <w:t xml:space="preserve"> terkena dampaknya. Database menjadi sangat besar, dan </w:t>
       </w:r>
       <w:r>
         <w:rPr>
@@ -5343,7 +6076,25 @@
           <w:sz w:val="24"/>
           <w:szCs w:val="24"/>
         </w:rPr>
-        <w:t xml:space="preserve">API menjadi rapuh. Apabila akan terjadi perubahan, misalnya perubahan table customer di database, maka harus sangat berhati-hati agar </w:t>
+        <w:t xml:space="preserve">API menjadi rapuh. Apabila </w:t>
+      </w:r>
+      <w:proofErr w:type="gramStart"/>
+      <w:r>
+        <w:rPr>
+          <w:rFonts w:ascii="Times New Roman" w:hAnsi="Times New Roman" w:cs="Times New Roman"/>
+          <w:sz w:val="24"/>
+          <w:szCs w:val="24"/>
+        </w:rPr>
+        <w:t>akan</w:t>
+      </w:r>
+      <w:proofErr w:type="gramEnd"/>
+      <w:r>
+        <w:rPr>
+          <w:rFonts w:ascii="Times New Roman" w:hAnsi="Times New Roman" w:cs="Times New Roman"/>
+          <w:sz w:val="24"/>
+          <w:szCs w:val="24"/>
+        </w:rPr>
+        <w:t xml:space="preserve"> terjadi perubahan, misalnya perubahan table customer di database, maka harus sangat berhati-hati agar </w:t>
       </w:r>
       <w:r>
         <w:rPr>
@@ -5587,7 +6338,25 @@
           <w:sz w:val="24"/>
           <w:szCs w:val="24"/>
         </w:rPr>
-        <w:t>. Maka dari itu pada setiap service memiliki gaya integrasi databasenya masing-masing.</w:t>
+        <w:t xml:space="preserve">. Maka dari itu pada setiap service memiliki </w:t>
+      </w:r>
+      <w:proofErr w:type="gramStart"/>
+      <w:r>
+        <w:rPr>
+          <w:rFonts w:ascii="Times New Roman" w:hAnsi="Times New Roman" w:cs="Times New Roman"/>
+          <w:sz w:val="24"/>
+          <w:szCs w:val="24"/>
+        </w:rPr>
+        <w:t>gaya</w:t>
+      </w:r>
+      <w:proofErr w:type="gramEnd"/>
+      <w:r>
+        <w:rPr>
+          <w:rFonts w:ascii="Times New Roman" w:hAnsi="Times New Roman" w:cs="Times New Roman"/>
+          <w:sz w:val="24"/>
+          <w:szCs w:val="24"/>
+        </w:rPr>
+        <w:t xml:space="preserve"> integrasi databasenya masing-masing.</w:t>
       </w:r>
     </w:p>
     <w:p>
@@ -5724,17 +6493,7 @@
           <w:szCs w:val="24"/>
           <w:lang w:val="en-GB"/>
         </w:rPr>
-        <w:t xml:space="preserve"> Implementasi RPC ini berguna untuk </w:t>
-      </w:r>
-      <w:r>
-        <w:rPr>
-          <w:rFonts w:ascii="Times New Roman" w:hAnsi="Times New Roman" w:cs="Times New Roman"/>
-          <w:sz w:val="24"/>
-          <w:szCs w:val="24"/>
-          <w:lang w:val="en-GB"/>
-        </w:rPr>
-        <w:lastRenderedPageBreak/>
-        <w:t xml:space="preserve">mendapatkan data dengan sangat cepat yang dikirimkan melalui jaringan, hal yang menjadi keuntungan utama dari RPC adalah kemudahan penggunaannya. Contoh RPC lain yang menjadi fokus disini adalah Representational State Transfer (REST), terdapat </w:t>
+        <w:t xml:space="preserve"> Implementasi RPC ini berguna untuk mendapatkan data dengan sangat cepat yang dikirimkan melalui jaringan, hal yang menjadi keuntungan utama dari RPC adalah kemudahan penggunaannya. Contoh RPC lain yang menjadi fokus disini adalah Representational State Transfer (REST), terdapat </w:t>
       </w:r>
       <w:r>
         <w:rPr>
@@ -5754,7 +6513,27 @@
           <w:szCs w:val="24"/>
           <w:lang w:val="en-GB"/>
         </w:rPr>
-        <w:t xml:space="preserve"> dari penggunaan REST, namun point berikutnya akan menjelaskan mengapa REST sangat membantu masalah integrasi di microservice.</w:t>
+        <w:t xml:space="preserve"> dari penggunaan REST, namun point berikutnya </w:t>
+      </w:r>
+      <w:proofErr w:type="gramStart"/>
+      <w:r>
+        <w:rPr>
+          <w:rFonts w:ascii="Times New Roman" w:hAnsi="Times New Roman" w:cs="Times New Roman"/>
+          <w:sz w:val="24"/>
+          <w:szCs w:val="24"/>
+          <w:lang w:val="en-GB"/>
+        </w:rPr>
+        <w:t>akan</w:t>
+      </w:r>
+      <w:proofErr w:type="gramEnd"/>
+      <w:r>
+        <w:rPr>
+          <w:rFonts w:ascii="Times New Roman" w:hAnsi="Times New Roman" w:cs="Times New Roman"/>
+          <w:sz w:val="24"/>
+          <w:szCs w:val="24"/>
+          <w:lang w:val="en-GB"/>
+        </w:rPr>
+        <w:t xml:space="preserve"> menjelaskan mengapa REST sangat membantu masalah integrasi di microservice.</w:t>
       </w:r>
     </w:p>
     <w:p>
@@ -5806,7 +6585,27 @@
           <w:szCs w:val="24"/>
           <w:lang w:val="en-GB"/>
         </w:rPr>
-        <w:t>REST adalah standar arsitektur web yang kebanyakan menggunakan protokol HTTP. HTTP sendiri mempunyai kemampuan yang sangat cocok untuk REST, salah satunya HTTP faham apa yang harus dilakukan apabila menerima perint</w:t>
+        <w:t xml:space="preserve">REST adalah standar arsitektur web yang kebanyakan menggunakan protokol HTTP. HTTP sendiri mempunyai kemampuan yang sangat cocok untuk REST, salah satunya HTTP faham </w:t>
+      </w:r>
+      <w:proofErr w:type="gramStart"/>
+      <w:r>
+        <w:rPr>
+          <w:rFonts w:ascii="Times New Roman" w:hAnsi="Times New Roman" w:cs="Times New Roman"/>
+          <w:sz w:val="24"/>
+          <w:szCs w:val="24"/>
+          <w:lang w:val="en-GB"/>
+        </w:rPr>
+        <w:t>apa</w:t>
+      </w:r>
+      <w:proofErr w:type="gramEnd"/>
+      <w:r>
+        <w:rPr>
+          <w:rFonts w:ascii="Times New Roman" w:hAnsi="Times New Roman" w:cs="Times New Roman"/>
+          <w:sz w:val="24"/>
+          <w:szCs w:val="24"/>
+          <w:lang w:val="en-GB"/>
+        </w:rPr>
+        <w:t xml:space="preserve"> yang harus dilakukan apabila menerima perint</w:t>
       </w:r>
       <w:r>
         <w:rPr>
@@ -5895,7 +6694,17 @@
           <w:szCs w:val="24"/>
           <w:lang w:val="en-GB"/>
         </w:rPr>
-        <w:t xml:space="preserve">yang berhubungan dengan konten lainnya yang bisa berupa berbagai format (text, gambar, suara). Ide dari HATEOAS </w:t>
+        <w:t xml:space="preserve">yang berhubungan dengan konten lainnya yang bisa berupa </w:t>
+      </w:r>
+      <w:r>
+        <w:rPr>
+          <w:rFonts w:ascii="Times New Roman" w:hAnsi="Times New Roman" w:cs="Times New Roman"/>
+          <w:sz w:val="24"/>
+          <w:szCs w:val="24"/>
+          <w:lang w:val="en-GB"/>
+        </w:rPr>
+        <w:lastRenderedPageBreak/>
+        <w:t xml:space="preserve">berbagai format (text, gambar, suara). Ide dari HATEOAS </w:t>
       </w:r>
       <w:r>
         <w:rPr>
@@ -6027,7 +6836,7 @@
               </wp:anchor>
             </w:drawing>
           </mc:Choice>
-          <mc:Fallback>
+          <mc:Fallback xmlns:w16se="http://schemas.microsoft.com/office/word/2015/wordml/symex" xmlns:cx="http://schemas.microsoft.com/office/drawing/2014/chartex">
             <w:pict>
               <v:shapetype w14:anchorId="22F37C90" id="_x0000_t202" coordsize="21600,21600" o:spt="202" path="m,l,21600r21600,l21600,xe">
                 <v:stroke joinstyle="miter"/>
@@ -6316,7 +7125,27 @@
           <w:szCs w:val="24"/>
           <w:lang w:val="en-GB"/>
         </w:rPr>
-        <w:t xml:space="preserve">, maka pengguna akan mengirimkan </w:t>
+        <w:t xml:space="preserve">, maka pengguna </w:t>
+      </w:r>
+      <w:proofErr w:type="gramStart"/>
+      <w:r>
+        <w:rPr>
+          <w:rFonts w:ascii="Times New Roman" w:hAnsi="Times New Roman" w:cs="Times New Roman"/>
+          <w:sz w:val="24"/>
+          <w:szCs w:val="24"/>
+          <w:lang w:val="en-GB"/>
+        </w:rPr>
+        <w:t>akan</w:t>
+      </w:r>
+      <w:proofErr w:type="gramEnd"/>
+      <w:r>
+        <w:rPr>
+          <w:rFonts w:ascii="Times New Roman" w:hAnsi="Times New Roman" w:cs="Times New Roman"/>
+          <w:sz w:val="24"/>
+          <w:szCs w:val="24"/>
+          <w:lang w:val="en-GB"/>
+        </w:rPr>
+        <w:t xml:space="preserve"> mengirimkan </w:t>
       </w:r>
       <w:r>
         <w:rPr>
@@ -6449,17 +7278,7 @@
           <w:szCs w:val="24"/>
           <w:lang w:val="en-GB"/>
         </w:rPr>
-        <w:t xml:space="preserve">disini menjaga semua </w:t>
-      </w:r>
-      <w:r>
-        <w:rPr>
-          <w:rFonts w:ascii="Times New Roman" w:hAnsi="Times New Roman" w:cs="Times New Roman"/>
-          <w:sz w:val="24"/>
-          <w:szCs w:val="24"/>
-          <w:lang w:val="en-GB"/>
-        </w:rPr>
-        <w:lastRenderedPageBreak/>
-        <w:t xml:space="preserve">interaksi yang berhubungan dengan data </w:t>
+        <w:t xml:space="preserve">disini menjaga semua interaksi yang berhubungan dengan data </w:t>
       </w:r>
       <w:r>
         <w:rPr>
@@ -6521,14 +7340,25 @@
         </w:rPr>
         <w:t xml:space="preserve">Client </w:t>
       </w:r>
-      <w:r>
-        <w:rPr>
-          <w:rFonts w:ascii="Times New Roman" w:hAnsi="Times New Roman" w:cs="Times New Roman"/>
-          <w:sz w:val="24"/>
-          <w:szCs w:val="24"/>
-          <w:lang w:val="en-GB"/>
-        </w:rPr>
-        <w:t>akan merasakan peru</w:t>
+      <w:proofErr w:type="gramStart"/>
+      <w:r>
+        <w:rPr>
+          <w:rFonts w:ascii="Times New Roman" w:hAnsi="Times New Roman" w:cs="Times New Roman"/>
+          <w:sz w:val="24"/>
+          <w:szCs w:val="24"/>
+          <w:lang w:val="en-GB"/>
+        </w:rPr>
+        <w:t>akan</w:t>
+      </w:r>
+      <w:proofErr w:type="gramEnd"/>
+      <w:r>
+        <w:rPr>
+          <w:rFonts w:ascii="Times New Roman" w:hAnsi="Times New Roman" w:cs="Times New Roman"/>
+          <w:sz w:val="24"/>
+          <w:szCs w:val="24"/>
+          <w:lang w:val="en-GB"/>
+        </w:rPr>
+        <w:t xml:space="preserve"> merasakan peru</w:t>
       </w:r>
       <w:r>
         <w:rPr>
@@ -6635,7 +7465,13 @@
         <w:rPr>
           <w:szCs w:val="24"/>
         </w:rPr>
-        <w:t xml:space="preserve">2.3 </w:t>
+        <w:t>2.2.3</w:t>
+      </w:r>
+      <w:r>
+        <w:rPr>
+          <w:szCs w:val="24"/>
+        </w:rPr>
+        <w:t xml:space="preserve"> </w:t>
       </w:r>
       <w:r>
         <w:rPr>
@@ -6648,12 +7484,7 @@
           <w:szCs w:val="24"/>
         </w:rPr>
         <w:tab/>
-      </w:r>
-      <w:r>
-        <w:rPr>
-          <w:szCs w:val="24"/>
-        </w:rPr>
-        <w:t>Memisahkan Monolitik</w:t>
+        <w:t xml:space="preserve">Memilih </w:t>
       </w:r>
     </w:p>
     <w:p>
@@ -6661,6 +7492,56 @@
         <w:spacing w:line="360" w:lineRule="auto"/>
         <w:jc w:val="both"/>
         <w:rPr>
+          <w:rFonts w:ascii="Times New Roman" w:hAnsi="Times New Roman" w:cs="Times New Roman"/>
+          <w:sz w:val="24"/>
+          <w:szCs w:val="24"/>
+          <w:lang w:val="en-GB"/>
+        </w:rPr>
+      </w:pPr>
+    </w:p>
+    <w:p>
+      <w:pPr>
+        <w:pStyle w:val="Heading2"/>
+        <w:numPr>
+          <w:ilvl w:val="0"/>
+          <w:numId w:val="0"/>
+        </w:numPr>
+        <w:ind w:left="576" w:hanging="576"/>
+        <w:jc w:val="both"/>
+        <w:rPr>
+          <w:szCs w:val="24"/>
+        </w:rPr>
+      </w:pPr>
+      <w:r>
+        <w:rPr>
+          <w:szCs w:val="24"/>
+        </w:rPr>
+        <w:t xml:space="preserve">2.3 </w:t>
+      </w:r>
+      <w:r>
+        <w:rPr>
+          <w:szCs w:val="24"/>
+        </w:rPr>
+        <w:tab/>
+      </w:r>
+      <w:r>
+        <w:rPr>
+          <w:szCs w:val="24"/>
+        </w:rPr>
+        <w:tab/>
+      </w:r>
+      <w:r>
+        <w:rPr>
+          <w:szCs w:val="24"/>
+        </w:rPr>
+        <w:t>Memisahkan Monolitik</w:t>
+      </w:r>
+    </w:p>
+    <w:p>
+      <w:pPr>
+        <w:spacing w:line="360" w:lineRule="auto"/>
+        <w:jc w:val="both"/>
+        <w:rPr>
           <w:rFonts w:ascii="Times New Roman" w:eastAsia="Times New Roman" w:hAnsi="Times New Roman" w:cs="Times New Roman"/>
           <w:sz w:val="24"/>
           <w:szCs w:val="24"/>
@@ -6680,11 +7561,29 @@
           <w:sz w:val="24"/>
           <w:szCs w:val="24"/>
         </w:rPr>
-        <w:t xml:space="preserve">bila aplikasi saat ini menggunakan arsitektur monolitik dan telah berkembang sangat besar dan menjadi sangat beresiko untuk dipecah. Point ini akan menjelaskan contoh </w:t>
-      </w:r>
+        <w:t xml:space="preserve">bila aplikasi saat ini menggunakan arsitektur monolitik dan telah berkembang sangat besar dan menjadi sangat beresiko untuk dipecah. Point ini </w:t>
+      </w:r>
+      <w:proofErr w:type="gramStart"/>
       <w:r>
         <w:rPr>
           <w:rFonts w:ascii="Times New Roman" w:eastAsia="Times New Roman" w:hAnsi="Times New Roman" w:cs="Times New Roman"/>
+          <w:sz w:val="24"/>
+          <w:szCs w:val="24"/>
+        </w:rPr>
+        <w:t>akan</w:t>
+      </w:r>
+      <w:proofErr w:type="gramEnd"/>
+      <w:r>
+        <w:rPr>
+          <w:rFonts w:ascii="Times New Roman" w:eastAsia="Times New Roman" w:hAnsi="Times New Roman" w:cs="Times New Roman"/>
+          <w:sz w:val="24"/>
+          <w:szCs w:val="24"/>
+        </w:rPr>
+        <w:t xml:space="preserve"> menjelaskan contoh </w:t>
+      </w:r>
+      <w:r>
+        <w:rPr>
+          <w:rFonts w:ascii="Times New Roman" w:eastAsia="Times New Roman" w:hAnsi="Times New Roman" w:cs="Times New Roman"/>
           <w:i/>
           <w:iCs/>
           <w:sz w:val="24"/>
@@ -6698,7 +7597,7 @@
           <w:sz w:val="24"/>
           <w:szCs w:val="24"/>
         </w:rPr>
-        <w:t xml:space="preserve"> aplikasi monolitik tanpa harus </w:t>
+        <w:t xml:space="preserve"> aplikasi monolitik tanpa </w:t>
       </w:r>
       <w:r>
         <w:rPr>
@@ -6706,6 +7605,15 @@
           <w:sz w:val="24"/>
           <w:szCs w:val="24"/>
         </w:rPr>
+        <w:lastRenderedPageBreak/>
+        <w:t xml:space="preserve">harus </w:t>
+      </w:r>
+      <w:r>
+        <w:rPr>
+          <w:rFonts w:ascii="Times New Roman" w:eastAsia="Times New Roman" w:hAnsi="Times New Roman" w:cs="Times New Roman"/>
+          <w:sz w:val="24"/>
+          <w:szCs w:val="24"/>
+        </w:rPr>
         <w:t xml:space="preserve">merombak besar aplikasi. Untuk dapat melakukan hal tersebut, </w:t>
       </w:r>
       <w:r>
@@ -6717,14 +7625,34 @@
         </w:rPr>
         <w:t xml:space="preserve">decomposing </w:t>
       </w:r>
+      <w:proofErr w:type="gramStart"/>
       <w:r>
         <w:rPr>
           <w:rFonts w:ascii="Times New Roman" w:eastAsia="Times New Roman" w:hAnsi="Times New Roman" w:cs="Times New Roman"/>
           <w:sz w:val="24"/>
           <w:szCs w:val="24"/>
         </w:rPr>
-        <w:t>akan fokus pada inti dari sistem, yaitu database. Tahapan untuk memecah database adalah :</w:t>
-      </w:r>
+        <w:t>akan</w:t>
+      </w:r>
+      <w:proofErr w:type="gramEnd"/>
+      <w:r>
+        <w:rPr>
+          <w:rFonts w:ascii="Times New Roman" w:eastAsia="Times New Roman" w:hAnsi="Times New Roman" w:cs="Times New Roman"/>
+          <w:sz w:val="24"/>
+          <w:szCs w:val="24"/>
+        </w:rPr>
+        <w:t xml:space="preserve"> fokus pada inti dari sistem, yaitu database. Tahapan untuk memecah database </w:t>
+      </w:r>
+      <w:proofErr w:type="gramStart"/>
+      <w:r>
+        <w:rPr>
+          <w:rFonts w:ascii="Times New Roman" w:eastAsia="Times New Roman" w:hAnsi="Times New Roman" w:cs="Times New Roman"/>
+          <w:sz w:val="24"/>
+          <w:szCs w:val="24"/>
+        </w:rPr>
+        <w:t>adalah :</w:t>
+      </w:r>
+      <w:proofErr w:type="gramEnd"/>
     </w:p>
     <w:p>
       <w:pPr>
@@ -6922,13 +7850,23 @@
         </w:rPr>
         <w:t xml:space="preserve">developer </w:t>
       </w:r>
-      <w:r>
-        <w:rPr>
-          <w:rFonts w:cs="Times New Roman"/>
-          <w:bCs/>
-          <w:szCs w:val="24"/>
-        </w:rPr>
-        <w:t xml:space="preserve">akan tahu </w:t>
+      <w:proofErr w:type="gramStart"/>
+      <w:r>
+        <w:rPr>
+          <w:rFonts w:cs="Times New Roman"/>
+          <w:bCs/>
+          <w:szCs w:val="24"/>
+        </w:rPr>
+        <w:t>akan</w:t>
+      </w:r>
+      <w:proofErr w:type="gramEnd"/>
+      <w:r>
+        <w:rPr>
+          <w:rFonts w:cs="Times New Roman"/>
+          <w:bCs/>
+          <w:szCs w:val="24"/>
+        </w:rPr>
+        <w:t xml:space="preserve"> tahu </w:t>
       </w:r>
       <w:r>
         <w:rPr>
@@ -6980,7 +7918,25 @@
           <w:bCs/>
           <w:szCs w:val="24"/>
         </w:rPr>
-        <w:t>Pada bab sebelumnya, penulis telah membahas kesulitan apabila hanya terdapat 1 database untuk meng</w:t>
+        <w:t xml:space="preserve">Pada </w:t>
+      </w:r>
+      <w:proofErr w:type="gramStart"/>
+      <w:r>
+        <w:rPr>
+          <w:rFonts w:eastAsia="Times New Roman" w:cs="Times New Roman"/>
+          <w:bCs/>
+          <w:szCs w:val="24"/>
+        </w:rPr>
+        <w:t>bab</w:t>
+      </w:r>
+      <w:proofErr w:type="gramEnd"/>
+      <w:r>
+        <w:rPr>
+          <w:rFonts w:eastAsia="Times New Roman" w:cs="Times New Roman"/>
+          <w:bCs/>
+          <w:szCs w:val="24"/>
+        </w:rPr>
+        <w:t xml:space="preserve"> sebelumnya, penulis telah membahas kesulitan apabila hanya terdapat 1 database untuk meng</w:t>
       </w:r>
       <w:r>
         <w:rPr>
@@ -7048,7 +8004,25 @@
           <w:bCs/>
           <w:szCs w:val="24"/>
         </w:rPr>
-        <w:t xml:space="preserve">Langkah pertama adalah melihat bagian apa yang melakukan </w:t>
+        <w:t xml:space="preserve">Langkah pertama adalah melihat bagian </w:t>
+      </w:r>
+      <w:proofErr w:type="gramStart"/>
+      <w:r>
+        <w:rPr>
+          <w:rFonts w:eastAsia="Times New Roman" w:cs="Times New Roman"/>
+          <w:bCs/>
+          <w:szCs w:val="24"/>
+        </w:rPr>
+        <w:t>apa</w:t>
+      </w:r>
+      <w:proofErr w:type="gramEnd"/>
+      <w:r>
+        <w:rPr>
+          <w:rFonts w:eastAsia="Times New Roman" w:cs="Times New Roman"/>
+          <w:bCs/>
+          <w:szCs w:val="24"/>
+        </w:rPr>
+        <w:t xml:space="preserve"> yang melakukan </w:t>
       </w:r>
       <w:r>
         <w:rPr>
@@ -7122,7 +8096,6 @@
           <w:szCs w:val="24"/>
           <w:lang w:eastAsia="en-US"/>
         </w:rPr>
-        <w:lastRenderedPageBreak/>
         <w:drawing>
           <wp:inline distT="0" distB="0" distL="0" distR="0" wp14:anchorId="56443421" wp14:editId="1190B659">
             <wp:extent cx="4838700" cy="2838450"/>
@@ -7231,7 +8204,7 @@
               </wp:anchor>
             </w:drawing>
           </mc:Choice>
-          <mc:Fallback>
+          <mc:Fallback xmlns:w16se="http://schemas.microsoft.com/office/word/2015/wordml/symex" xmlns:cx="http://schemas.microsoft.com/office/drawing/2014/chartex">
             <w:pict>
               <v:rect w14:anchorId="098C6A68" id="Rectangle 23" o:spid="_x0000_s1026" style="position:absolute;margin-left:203.25pt;margin-top:11.95pt;width:55.5pt;height:19.5pt;z-index:251637760;visibility:visible;mso-wrap-style:square;mso-wrap-distance-left:9pt;mso-wrap-distance-top:0;mso-wrap-distance-right:9pt;mso-wrap-distance-bottom:0;mso-position-horizontal:absolute;mso-position-horizontal-relative:text;mso-position-vertical:absolute;mso-position-vertical-relative:text;v-text-anchor:middle" o:gfxdata="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" fillcolor="white [3212]" strokecolor="white [3212]" strokeweight="1pt"/>
             </w:pict>
@@ -7287,7 +8260,16 @@
           <w:bCs/>
           <w:szCs w:val="24"/>
         </w:rPr>
-        <w:t xml:space="preserve">, dan model finance merepresentasikan tabel </w:t>
+        <w:t xml:space="preserve">, dan model finance merepresentasikan </w:t>
+      </w:r>
+      <w:r>
+        <w:rPr>
+          <w:rFonts w:eastAsia="Times New Roman" w:cs="Times New Roman"/>
+          <w:bCs/>
+          <w:szCs w:val="24"/>
+        </w:rPr>
+        <w:lastRenderedPageBreak/>
+        <w:t xml:space="preserve">tabel </w:t>
       </w:r>
       <w:r>
         <w:rPr>
@@ -7453,7 +8435,7 @@
               </wp:anchor>
             </w:drawing>
           </mc:Choice>
-          <mc:Fallback>
+          <mc:Fallback xmlns:w16se="http://schemas.microsoft.com/office/word/2015/wordml/symex" xmlns:cx="http://schemas.microsoft.com/office/drawing/2014/chartex">
             <w:pict>
               <v:shape w14:anchorId="32098C62" id="Text Box 27" o:spid="_x0000_s1027" type="#_x0000_t202" style="position:absolute;left:0;text-align:left;margin-left:43.9pt;margin-top:219.75pt;width:380.2pt;height:.05pt;z-index:251639808;visibility:visible;mso-wrap-style:square;mso-wrap-distance-left:9pt;mso-wrap-distance-top:0;mso-wrap-distance-right:9pt;mso-wrap-distance-bottom:0;mso-position-horizontal:absolute;mso-position-horizontal-relative:text;mso-position-vertical:absolute;mso-position-vertical-relative:text;v-text-anchor:top" o:gfxdata="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" stroked="f">
                 <v:textbox style="mso-fit-shape-to-text:t" inset="0,0,0,0">
@@ -7665,21 +8647,30 @@
           <w:bCs/>
           <w:szCs w:val="24"/>
         </w:rPr>
-        <w:t xml:space="preserve">, karena tabel ini dimiliki oleh model catalog dan patern microservice tidak ingin adanya integrase database karena catalog dan finance akan </w:t>
-      </w:r>
+        <w:t xml:space="preserve">, karena tabel ini dimiliki oleh model catalog dan patern microservice tidak ingin adanya integrase database karena catalog dan finance </w:t>
+      </w:r>
+      <w:proofErr w:type="gramStart"/>
       <w:r>
         <w:rPr>
           <w:rFonts w:eastAsia="Times New Roman" w:cs="Times New Roman"/>
           <w:bCs/>
           <w:szCs w:val="24"/>
         </w:rPr>
-        <w:lastRenderedPageBreak/>
-        <w:t xml:space="preserve">dipecah menjadi servicenya masing-masing. Solusi untuk mencegah pengambilan data langsung dari tabel </w:t>
-      </w:r>
+        <w:t>akan</w:t>
+      </w:r>
+      <w:proofErr w:type="gramEnd"/>
       <w:r>
         <w:rPr>
           <w:rFonts w:eastAsia="Times New Roman" w:cs="Times New Roman"/>
           <w:bCs/>
+          <w:szCs w:val="24"/>
+        </w:rPr>
+        <w:t xml:space="preserve"> dipecah menjadi servicenya masing-masing. Solusi untuk mencegah pengambilan data langsung dari tabel </w:t>
+      </w:r>
+      <w:r>
+        <w:rPr>
+          <w:rFonts w:eastAsia="Times New Roman" w:cs="Times New Roman"/>
+          <w:bCs/>
           <w:i/>
           <w:szCs w:val="24"/>
         </w:rPr>
@@ -7708,7 +8699,25 @@
           <w:bCs/>
           <w:szCs w:val="24"/>
         </w:rPr>
-        <w:t xml:space="preserve">finance, metode pemanggilan API inilah yang akan menjadi peranatara komunikasi antar tabel. Ilustrasi pada gambar 5. </w:t>
+        <w:t xml:space="preserve">finance, metode pemanggilan API inilah yang </w:t>
+      </w:r>
+      <w:proofErr w:type="gramStart"/>
+      <w:r>
+        <w:rPr>
+          <w:rFonts w:eastAsia="Times New Roman" w:cs="Times New Roman"/>
+          <w:bCs/>
+          <w:szCs w:val="24"/>
+        </w:rPr>
+        <w:t>akan</w:t>
+      </w:r>
+      <w:proofErr w:type="gramEnd"/>
+      <w:r>
+        <w:rPr>
+          <w:rFonts w:eastAsia="Times New Roman" w:cs="Times New Roman"/>
+          <w:bCs/>
+          <w:szCs w:val="24"/>
+        </w:rPr>
+        <w:t xml:space="preserve"> menjadi peranatara komunikasi antar tabel. Ilustrasi pada gambar 5. </w:t>
       </w:r>
     </w:p>
     <w:p>
@@ -7909,7 +8918,7 @@
               </wp:anchor>
             </w:drawing>
           </mc:Choice>
-          <mc:Fallback>
+          <mc:Fallback xmlns:w16se="http://schemas.microsoft.com/office/word/2015/wordml/symex" xmlns:cx="http://schemas.microsoft.com/office/drawing/2014/chartex">
             <w:pict>
               <v:group w14:anchorId="5164CA1B" id="Group 30" o:spid="_x0000_s1028" style="position:absolute;left:0;text-align:left;margin-left:0;margin-top:14.85pt;width:382.5pt;height:180.75pt;z-index:251640832;mso-position-horizontal:center;mso-position-horizontal-relative:margin;mso-width-relative:margin;mso-height-relative:margin" coordsize="50990,25879" o:gfxdata="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">
                 <v:shapetype id="_x0000_t75" coordsize="21600,21600" o:spt="75" o:preferrelative="t" path="m@4@5l@4@11@9@11@9@5xe" filled="f" stroked="f">
@@ -8059,6 +9068,7 @@
           <w:bCs/>
           <w:szCs w:val="24"/>
         </w:rPr>
+        <w:lastRenderedPageBreak/>
         <w:t xml:space="preserve">Pemanggilan API pun dapat melibatkan lebih dari 1 tabel dari beberapa service. Dengan memisahkan tabel, maka hal ini pula meningkatkan point </w:t>
       </w:r>
       <w:r>
@@ -8076,7 +9086,25 @@
           <w:bCs/>
           <w:szCs w:val="24"/>
         </w:rPr>
-        <w:t xml:space="preserve">dari sistem, karena masing-masing tabel akan tetap bisa digunakan apabila tabel relasinya mengalami kerusakan atau bahkan hilang. Misalnya dalam tabel </w:t>
+        <w:t xml:space="preserve">dari sistem, karena masing-masing tabel </w:t>
+      </w:r>
+      <w:proofErr w:type="gramStart"/>
+      <w:r>
+        <w:rPr>
+          <w:rFonts w:eastAsia="Times New Roman" w:cs="Times New Roman"/>
+          <w:bCs/>
+          <w:szCs w:val="24"/>
+        </w:rPr>
+        <w:t>akan</w:t>
+      </w:r>
+      <w:proofErr w:type="gramEnd"/>
+      <w:r>
+        <w:rPr>
+          <w:rFonts w:eastAsia="Times New Roman" w:cs="Times New Roman"/>
+          <w:bCs/>
+          <w:szCs w:val="24"/>
+        </w:rPr>
+        <w:t xml:space="preserve"> tetap bisa digunakan apabila tabel relasinya mengalami kerusakan atau bahkan hilang. Misalnya dalam tabel </w:t>
       </w:r>
       <w:r>
         <w:rPr>
@@ -8179,7 +9207,25 @@
           <w:bCs/>
           <w:szCs w:val="24"/>
         </w:rPr>
-        <w:t xml:space="preserve">Dalam beberapa kasus akan ditemukan sebuah tabel yang digunakan secara bersamaan untuk beberapa service, contoh kasus seperti gambar 6. </w:t>
+        <w:t xml:space="preserve">Dalam beberapa kasus </w:t>
+      </w:r>
+      <w:proofErr w:type="gramStart"/>
+      <w:r>
+        <w:rPr>
+          <w:rFonts w:eastAsia="Times New Roman" w:cs="Times New Roman"/>
+          <w:bCs/>
+          <w:szCs w:val="24"/>
+        </w:rPr>
+        <w:t>akan</w:t>
+      </w:r>
+      <w:proofErr w:type="gramEnd"/>
+      <w:r>
+        <w:rPr>
+          <w:rFonts w:eastAsia="Times New Roman" w:cs="Times New Roman"/>
+          <w:bCs/>
+          <w:szCs w:val="24"/>
+        </w:rPr>
+        <w:t xml:space="preserve"> ditemukan sebuah tabel yang digunakan secara bersamaan untuk beberapa service, contoh kasus seperti gambar 6. </w:t>
       </w:r>
     </w:p>
     <w:p>
@@ -8200,7 +9246,6 @@
           <w:bCs/>
           <w:szCs w:val="24"/>
         </w:rPr>
-        <w:lastRenderedPageBreak/>
         <w:t xml:space="preserve">Tabel </w:t>
       </w:r>
       <w:r>
@@ -8227,7 +9272,27 @@
           <w:i/>
           <w:szCs w:val="24"/>
         </w:rPr>
-        <w:t>catalog, warehouse, dan finance.</w:t>
+        <w:t xml:space="preserve">catalog, warehouse, </w:t>
+      </w:r>
+      <w:proofErr w:type="gramStart"/>
+      <w:r>
+        <w:rPr>
+          <w:rFonts w:eastAsia="Times New Roman" w:cs="Times New Roman"/>
+          <w:bCs/>
+          <w:i/>
+          <w:szCs w:val="24"/>
+        </w:rPr>
+        <w:t>dan</w:t>
+      </w:r>
+      <w:proofErr w:type="gramEnd"/>
+      <w:r>
+        <w:rPr>
+          <w:rFonts w:eastAsia="Times New Roman" w:cs="Times New Roman"/>
+          <w:bCs/>
+          <w:i/>
+          <w:szCs w:val="24"/>
+        </w:rPr>
+        <w:t xml:space="preserve"> finance.</w:t>
       </w:r>
       <w:r>
         <w:rPr>
@@ -8408,7 +9473,25 @@
           <w:bCs/>
           <w:szCs w:val="24"/>
         </w:rPr>
-        <w:t xml:space="preserve">. Namun hal ini akan menimbulkan masalah baru berkaitan dengan data konsistensi, misalnya ketika terjadi perubahan untuk </w:t>
+        <w:t xml:space="preserve">. Namun hal ini </w:t>
+      </w:r>
+      <w:proofErr w:type="gramStart"/>
+      <w:r>
+        <w:rPr>
+          <w:rFonts w:eastAsia="Times New Roman" w:cs="Times New Roman"/>
+          <w:bCs/>
+          <w:szCs w:val="24"/>
+        </w:rPr>
+        <w:t>akan</w:t>
+      </w:r>
+      <w:proofErr w:type="gramEnd"/>
+      <w:r>
+        <w:rPr>
+          <w:rFonts w:eastAsia="Times New Roman" w:cs="Times New Roman"/>
+          <w:bCs/>
+          <w:szCs w:val="24"/>
+        </w:rPr>
+        <w:t xml:space="preserve"> menimbulkan masalah baru berkaitan dengan data konsistensi, misalnya ketika terjadi perubahan untuk </w:t>
       </w:r>
       <w:r>
         <w:rPr>
@@ -8519,6 +9602,7 @@
           <w:i/>
           <w:szCs w:val="24"/>
         </w:rPr>
+        <w:lastRenderedPageBreak/>
         <w:t xml:space="preserve">Shared Data. </w:t>
       </w:r>
       <w:r>
@@ -8580,6 +9664,7 @@
         </w:rPr>
         <w:t xml:space="preserve"> membutuhkan data </w:t>
       </w:r>
+      <w:proofErr w:type="gramStart"/>
       <w:r>
         <w:rPr>
           <w:rFonts w:eastAsia="Times New Roman" w:cs="Times New Roman"/>
@@ -8589,6 +9674,7 @@
         </w:rPr>
         <w:t>customers</w:t>
       </w:r>
+      <w:proofErr w:type="gramEnd"/>
       <w:r>
         <w:rPr>
           <w:rFonts w:eastAsia="Times New Roman" w:cs="Times New Roman"/>
@@ -8629,16 +9715,7 @@
           <w:bCs/>
           <w:szCs w:val="24"/>
         </w:rPr>
-        <w:t xml:space="preserve"> terhadap status pesanan </w:t>
-      </w:r>
-      <w:r>
-        <w:rPr>
-          <w:rFonts w:eastAsia="Times New Roman" w:cs="Times New Roman"/>
-          <w:bCs/>
-          <w:szCs w:val="24"/>
-        </w:rPr>
-        <w:lastRenderedPageBreak/>
-        <w:t xml:space="preserve">apabila pesanan </w:t>
+        <w:t xml:space="preserve"> terhadap status pesanan apabila pesanan </w:t>
       </w:r>
       <w:r>
         <w:rPr>
@@ -8857,7 +9934,43 @@
           <w:bCs/>
           <w:szCs w:val="24"/>
         </w:rPr>
-        <w:t xml:space="preserve">pada tabel yang sama. Hal ini akan sering ditemukan, dan ini terjadi karena adanya </w:t>
+        <w:t xml:space="preserve">pada tabel yang </w:t>
+      </w:r>
+      <w:proofErr w:type="gramStart"/>
+      <w:r>
+        <w:rPr>
+          <w:rFonts w:eastAsia="Times New Roman" w:cs="Times New Roman"/>
+          <w:bCs/>
+          <w:szCs w:val="24"/>
+        </w:rPr>
+        <w:t>sama</w:t>
+      </w:r>
+      <w:proofErr w:type="gramEnd"/>
+      <w:r>
+        <w:rPr>
+          <w:rFonts w:eastAsia="Times New Roman" w:cs="Times New Roman"/>
+          <w:bCs/>
+          <w:szCs w:val="24"/>
+        </w:rPr>
+        <w:t xml:space="preserve">. Hal ini </w:t>
+      </w:r>
+      <w:proofErr w:type="gramStart"/>
+      <w:r>
+        <w:rPr>
+          <w:rFonts w:eastAsia="Times New Roman" w:cs="Times New Roman"/>
+          <w:bCs/>
+          <w:szCs w:val="24"/>
+        </w:rPr>
+        <w:t>akan</w:t>
+      </w:r>
+      <w:proofErr w:type="gramEnd"/>
+      <w:r>
+        <w:rPr>
+          <w:rFonts w:eastAsia="Times New Roman" w:cs="Times New Roman"/>
+          <w:bCs/>
+          <w:szCs w:val="24"/>
+        </w:rPr>
+        <w:t xml:space="preserve"> sering ditemukan, dan ini terjadi karena adanya </w:t>
       </w:r>
       <w:r>
         <w:rPr>
@@ -8964,6 +10077,7 @@
           <w:szCs w:val="24"/>
           <w:lang w:eastAsia="en-US"/>
         </w:rPr>
+        <w:lastRenderedPageBreak/>
         <w:drawing>
           <wp:inline distT="0" distB="0" distL="0" distR="0" wp14:anchorId="452D62CD" wp14:editId="79343B12">
             <wp:extent cx="4572000" cy="2533650"/>
@@ -9114,7 +10228,6 @@
           <w:i/>
           <w:szCs w:val="24"/>
         </w:rPr>
-        <w:lastRenderedPageBreak/>
         <w:t xml:space="preserve">Shared Tables. </w:t>
       </w:r>
       <w:r>
@@ -9140,12 +10253,30 @@
           <w:bCs/>
           <w:szCs w:val="24"/>
         </w:rPr>
-        <w:t xml:space="preserve">butuh untuk menyimpan nama dan harga dari barang yang akan dijual, </w:t>
-      </w:r>
+        <w:t xml:space="preserve">butuh untuk menyimpan </w:t>
+      </w:r>
+      <w:proofErr w:type="gramStart"/>
       <w:r>
         <w:rPr>
           <w:rFonts w:eastAsia="Times New Roman" w:cs="Times New Roman"/>
           <w:bCs/>
+          <w:szCs w:val="24"/>
+        </w:rPr>
+        <w:t>nama</w:t>
+      </w:r>
+      <w:proofErr w:type="gramEnd"/>
+      <w:r>
+        <w:rPr>
+          <w:rFonts w:eastAsia="Times New Roman" w:cs="Times New Roman"/>
+          <w:bCs/>
+          <w:szCs w:val="24"/>
+        </w:rPr>
+        <w:t xml:space="preserve"> dan harga dari barang yang akan dijual, </w:t>
+      </w:r>
+      <w:r>
+        <w:rPr>
+          <w:rFonts w:eastAsia="Times New Roman" w:cs="Times New Roman"/>
+          <w:bCs/>
           <w:i/>
           <w:szCs w:val="24"/>
         </w:rPr>
@@ -9173,7 +10304,23 @@
           <w:rFonts w:cs="Times New Roman"/>
           <w:szCs w:val="24"/>
         </w:rPr>
-        <w:t xml:space="preserve"> stok inventori barang. Kedua model ini menyimpan dan mengubah data pada tabel yang sama.</w:t>
+        <w:t xml:space="preserve"> stok inventori barang. Kedua model ini menyimpan dan mengubah data pada tabel yang </w:t>
+      </w:r>
+      <w:proofErr w:type="gramStart"/>
+      <w:r>
+        <w:rPr>
+          <w:rFonts w:cs="Times New Roman"/>
+          <w:szCs w:val="24"/>
+        </w:rPr>
+        <w:t>sama</w:t>
+      </w:r>
+      <w:proofErr w:type="gramEnd"/>
+      <w:r>
+        <w:rPr>
+          <w:rFonts w:cs="Times New Roman"/>
+          <w:szCs w:val="24"/>
+        </w:rPr>
+        <w:t>.</w:t>
       </w:r>
     </w:p>
     <w:p>
@@ -9318,6 +10465,7 @@
           <w:rFonts w:cs="Times New Roman"/>
           <w:szCs w:val="24"/>
         </w:rPr>
+        <w:lastRenderedPageBreak/>
         <w:t>Solusinya adalah membagi tabel menjadi 2 seperti pada gambar 10, masing-masing tabel digunakan oleh modelnya sendiri.</w:t>
       </w:r>
     </w:p>
@@ -9480,7 +10628,6 @@
           <w:bCs/>
           <w:szCs w:val="24"/>
         </w:rPr>
-        <w:lastRenderedPageBreak/>
         <w:t>Menyusun Service</w:t>
       </w:r>
       <w:r>
@@ -9492,6 +10639,38 @@
         </w:rPr>
         <w:t xml:space="preserve">. </w:t>
       </w:r>
+    </w:p>
+    <w:p>
+      <w:pPr>
+        <w:pStyle w:val="ListParagraph"/>
+        <w:spacing w:line="360" w:lineRule="auto"/>
+        <w:ind w:left="426"/>
+        <w:jc w:val="both"/>
+        <w:rPr>
+          <w:rFonts w:eastAsia="Times New Roman" w:cs="Times New Roman"/>
+          <w:b/>
+          <w:bCs/>
+          <w:szCs w:val="24"/>
+        </w:rPr>
+      </w:pPr>
+    </w:p>
+    <w:p>
+      <w:pPr>
+        <w:pStyle w:val="ListParagraph"/>
+        <w:numPr>
+          <w:ilvl w:val="0"/>
+          <w:numId w:val="13"/>
+        </w:numPr>
+        <w:spacing w:line="360" w:lineRule="auto"/>
+        <w:ind w:left="426" w:hanging="426"/>
+        <w:jc w:val="both"/>
+        <w:rPr>
+          <w:rFonts w:eastAsia="Times New Roman" w:cs="Times New Roman"/>
+          <w:b/>
+          <w:bCs/>
+          <w:szCs w:val="24"/>
+        </w:rPr>
+      </w:pPr>
     </w:p>
     <w:p>
       <w:pPr>
@@ -9552,12 +10731,52 @@
           <w:sz w:val="24"/>
           <w:szCs w:val="24"/>
         </w:rPr>
-        <w:t xml:space="preserve">Pada bab ini, pertama-tama penulis akan membahas tentang proses bisnis dan arsitektur dari rumah sakit apertura. Lalu akan membahas analisa terkait proses bisnis dan arsitektur yang baru untuk diterapkan pada aplikasi, termasuk segala komponen penyusun sistem yang baru mulai dari database, </w:t>
-      </w:r>
+        <w:t xml:space="preserve">Pada </w:t>
+      </w:r>
+      <w:proofErr w:type="gramStart"/>
       <w:r>
         <w:rPr>
           <w:rFonts w:ascii="Times New Roman" w:eastAsia="Times New Roman" w:hAnsi="Times New Roman" w:cs="Times New Roman"/>
           <w:bCs/>
+          <w:sz w:val="24"/>
+          <w:szCs w:val="24"/>
+        </w:rPr>
+        <w:t>bab</w:t>
+      </w:r>
+      <w:proofErr w:type="gramEnd"/>
+      <w:r>
+        <w:rPr>
+          <w:rFonts w:ascii="Times New Roman" w:eastAsia="Times New Roman" w:hAnsi="Times New Roman" w:cs="Times New Roman"/>
+          <w:bCs/>
+          <w:sz w:val="24"/>
+          <w:szCs w:val="24"/>
+        </w:rPr>
+        <w:t xml:space="preserve"> ini, pertama-tama penulis akan membahas tentang proses bisnis dan arsitektur dari rumah sakit apertura. Lalu </w:t>
+      </w:r>
+      <w:proofErr w:type="gramStart"/>
+      <w:r>
+        <w:rPr>
+          <w:rFonts w:ascii="Times New Roman" w:eastAsia="Times New Roman" w:hAnsi="Times New Roman" w:cs="Times New Roman"/>
+          <w:bCs/>
+          <w:sz w:val="24"/>
+          <w:szCs w:val="24"/>
+        </w:rPr>
+        <w:t>akan</w:t>
+      </w:r>
+      <w:proofErr w:type="gramEnd"/>
+      <w:r>
+        <w:rPr>
+          <w:rFonts w:ascii="Times New Roman" w:eastAsia="Times New Roman" w:hAnsi="Times New Roman" w:cs="Times New Roman"/>
+          <w:bCs/>
+          <w:sz w:val="24"/>
+          <w:szCs w:val="24"/>
+        </w:rPr>
+        <w:t xml:space="preserve"> membahas analisa terkait proses bisnis dan arsitektur yang baru untuk diterapkan pada aplikasi, termasuk segala komponen penyusun sistem yang baru mulai dari database, </w:t>
+      </w:r>
+      <w:r>
+        <w:rPr>
+          <w:rFonts w:ascii="Times New Roman" w:eastAsia="Times New Roman" w:hAnsi="Times New Roman" w:cs="Times New Roman"/>
+          <w:bCs/>
           <w:i/>
           <w:sz w:val="24"/>
           <w:szCs w:val="24"/>
@@ -9590,7 +10809,27 @@
           <w:sz w:val="24"/>
           <w:szCs w:val="24"/>
         </w:rPr>
-        <w:t xml:space="preserve">), framework yang digunakan dalam membangun aplikasi. Selanjutnya akan dibahas mengenai perancangan </w:t>
+        <w:t xml:space="preserve">), framework yang digunakan dalam membangun aplikasi. Selanjutnya </w:t>
+      </w:r>
+      <w:proofErr w:type="gramStart"/>
+      <w:r>
+        <w:rPr>
+          <w:rFonts w:ascii="Times New Roman" w:eastAsia="Times New Roman" w:hAnsi="Times New Roman" w:cs="Times New Roman"/>
+          <w:bCs/>
+          <w:sz w:val="24"/>
+          <w:szCs w:val="24"/>
+        </w:rPr>
+        <w:t>akan</w:t>
+      </w:r>
+      <w:proofErr w:type="gramEnd"/>
+      <w:r>
+        <w:rPr>
+          <w:rFonts w:ascii="Times New Roman" w:eastAsia="Times New Roman" w:hAnsi="Times New Roman" w:cs="Times New Roman"/>
+          <w:bCs/>
+          <w:sz w:val="24"/>
+          <w:szCs w:val="24"/>
+        </w:rPr>
+        <w:t xml:space="preserve"> dibahas mengenai perancangan </w:t>
       </w:r>
       <w:r>
         <w:rPr>
@@ -9648,13 +10887,8 @@
         <w:rPr>
           <w:szCs w:val="24"/>
         </w:rPr>
-        <w:t>3.1</w:t>
-      </w:r>
-      <w:r>
-        <w:rPr>
-          <w:szCs w:val="24"/>
-        </w:rPr>
-        <w:t xml:space="preserve"> </w:t>
+        <w:lastRenderedPageBreak/>
+        <w:t xml:space="preserve">3.1 </w:t>
       </w:r>
       <w:r>
         <w:rPr>
@@ -9667,11 +10901,6 @@
           <w:szCs w:val="24"/>
         </w:rPr>
         <w:tab/>
-      </w:r>
-      <w:r>
-        <w:rPr>
-          <w:szCs w:val="24"/>
-        </w:rPr>
         <w:t>Proses Bisnis pada Aplikasi Rumah Sakit Apertura</w:t>
       </w:r>
     </w:p>
@@ -9701,7 +10930,27 @@
           <w:szCs w:val="24"/>
           <w:lang w:val="en-GB"/>
         </w:rPr>
-        <w:t>Point ini akan menjelaskan proses bisnis dari setiap modul dan apa saja yang dilakukan dalam modul tersebut.</w:t>
+        <w:t xml:space="preserve">Point ini </w:t>
+      </w:r>
+      <w:proofErr w:type="gramStart"/>
+      <w:r>
+        <w:rPr>
+          <w:rFonts w:ascii="Times New Roman" w:hAnsi="Times New Roman" w:cs="Times New Roman"/>
+          <w:sz w:val="24"/>
+          <w:szCs w:val="24"/>
+          <w:lang w:val="en-GB"/>
+        </w:rPr>
+        <w:t>akan</w:t>
+      </w:r>
+      <w:proofErr w:type="gramEnd"/>
+      <w:r>
+        <w:rPr>
+          <w:rFonts w:ascii="Times New Roman" w:hAnsi="Times New Roman" w:cs="Times New Roman"/>
+          <w:sz w:val="24"/>
+          <w:szCs w:val="24"/>
+          <w:lang w:val="en-GB"/>
+        </w:rPr>
+        <w:t xml:space="preserve"> menjelaskan proses bisnis dari setiap modul dan apa saja yang dilakukan dalam modul tersebut.</w:t>
       </w:r>
     </w:p>
     <w:p>
@@ -9808,7 +11057,27 @@
           <w:szCs w:val="24"/>
           <w:lang w:val="en-GB"/>
         </w:rPr>
-        <w:t>butuhkan antara lain dari mitra mana pasien berasal, grup asuransi yang bekerja sama dengan pasien, dan data penanggung jawab yang membawa pasien ketika pasien masuk ke rumah sakit. Data lain yang dibutuhkan berkaitan dengan data pelengkap transaksi dengan rumah sakit.</w:t>
+        <w:t xml:space="preserve">butuhkan antara lain dari mitra mana pasien berasal, grup asuransi yang bekerja </w:t>
+      </w:r>
+      <w:proofErr w:type="gramStart"/>
+      <w:r>
+        <w:rPr>
+          <w:rFonts w:ascii="Times New Roman" w:hAnsi="Times New Roman" w:cs="Times New Roman"/>
+          <w:sz w:val="24"/>
+          <w:szCs w:val="24"/>
+          <w:lang w:val="en-GB"/>
+        </w:rPr>
+        <w:t>sama</w:t>
+      </w:r>
+      <w:proofErr w:type="gramEnd"/>
+      <w:r>
+        <w:rPr>
+          <w:rFonts w:ascii="Times New Roman" w:hAnsi="Times New Roman" w:cs="Times New Roman"/>
+          <w:sz w:val="24"/>
+          <w:szCs w:val="24"/>
+          <w:lang w:val="en-GB"/>
+        </w:rPr>
+        <w:t xml:space="preserve"> dengan pasien, dan data penanggung jawab yang membawa pasien ketika pasien masuk ke rumah sakit. Data lain yang dibutuhkan berkaitan dengan data pelengkap transaksi dengan rumah sakit.</w:t>
       </w:r>
     </w:p>
     <w:p>
@@ -9956,7 +11225,6 @@
         <w:rPr>
           <w:szCs w:val="24"/>
         </w:rPr>
-        <w:lastRenderedPageBreak/>
         <w:t>3.1.3</w:t>
       </w:r>
       <w:r>
@@ -10152,7 +11420,29 @@
           <w:szCs w:val="24"/>
           <w:shd w:val="clear" w:color="auto" w:fill="FFFFFF"/>
         </w:rPr>
-        <w:t xml:space="preserve"> mengatasi distribusi obat. Modul farmasi menerima pesanan obat dari bagian UGD/IGD, pasien rawat inap, pasien rawat jalan, dan juga pesanan umum. Untuk UGD/IGD, rawat inap, dan rawat jalan pasti akan memiliki resep, namun untuk penjualan obat umum dapat menggunakan resep maupun tidak. Resep yang dimaksud </w:t>
+        <w:t xml:space="preserve"> mengatasi distribusi obat. Modul farmasi menerima pesanan obat dari bagian UGD/IGD, pasien rawat inap, pasien rawat jalan, dan juga pesanan umum. Untuk UGD/IGD, rawat inap, dan rawat jalan pasti </w:t>
+      </w:r>
+      <w:proofErr w:type="gramStart"/>
+      <w:r>
+        <w:rPr>
+          <w:rFonts w:ascii="Times New Roman" w:hAnsi="Times New Roman" w:cs="Times New Roman"/>
+          <w:color w:val="222222"/>
+          <w:sz w:val="24"/>
+          <w:szCs w:val="24"/>
+          <w:shd w:val="clear" w:color="auto" w:fill="FFFFFF"/>
+        </w:rPr>
+        <w:t>akan</w:t>
+      </w:r>
+      <w:proofErr w:type="gramEnd"/>
+      <w:r>
+        <w:rPr>
+          <w:rFonts w:ascii="Times New Roman" w:hAnsi="Times New Roman" w:cs="Times New Roman"/>
+          <w:color w:val="222222"/>
+          <w:sz w:val="24"/>
+          <w:szCs w:val="24"/>
+          <w:shd w:val="clear" w:color="auto" w:fill="FFFFFF"/>
+        </w:rPr>
+        <w:t xml:space="preserve"> memiliki resep, namun untuk penjualan obat umum dapat menggunakan resep maupun tidak. Resep yang dimaksud </w:t>
       </w:r>
       <w:r>
         <w:rPr>
@@ -10182,6 +11472,7 @@
         <w:rPr>
           <w:szCs w:val="24"/>
         </w:rPr>
+        <w:lastRenderedPageBreak/>
         <w:t>3.1.5</w:t>
       </w:r>
       <w:r>
@@ -10222,8 +11513,6 @@
           <w:shd w:val="clear" w:color="auto" w:fill="FFFFFF"/>
         </w:rPr>
       </w:pPr>
-      <w:bookmarkStart w:id="23" w:name="_GoBack"/>
-      <w:bookmarkEnd w:id="23"/>
     </w:p>
     <w:p>
       <w:pPr>
@@ -10444,7 +11733,85 @@
           <w:szCs w:val="24"/>
           <w:shd w:val="clear" w:color="auto" w:fill="FFFFFF"/>
         </w:rPr>
-        <w:t>Utrecht, NE: Utrecht University. URL: http://www. cs. uu. nl/wiki/pub/Swa/CourseLiterature/arch-E. pdf [June 24, 2015]</w:t>
+        <w:t xml:space="preserve">Utrecht, NE: Utrecht University. URL: http://www. </w:t>
+      </w:r>
+      <w:proofErr w:type="gramStart"/>
+      <w:r>
+        <w:rPr>
+          <w:rFonts w:ascii="Times New Roman" w:hAnsi="Times New Roman" w:cs="Times New Roman"/>
+          <w:i/>
+          <w:iCs/>
+          <w:color w:val="222222"/>
+          <w:sz w:val="24"/>
+          <w:szCs w:val="24"/>
+          <w:shd w:val="clear" w:color="auto" w:fill="FFFFFF"/>
+        </w:rPr>
+        <w:t>cs</w:t>
+      </w:r>
+      <w:proofErr w:type="gramEnd"/>
+      <w:r>
+        <w:rPr>
+          <w:rFonts w:ascii="Times New Roman" w:hAnsi="Times New Roman" w:cs="Times New Roman"/>
+          <w:i/>
+          <w:iCs/>
+          <w:color w:val="222222"/>
+          <w:sz w:val="24"/>
+          <w:szCs w:val="24"/>
+          <w:shd w:val="clear" w:color="auto" w:fill="FFFFFF"/>
+        </w:rPr>
+        <w:t xml:space="preserve">. uu. </w:t>
+      </w:r>
+      <w:proofErr w:type="gramStart"/>
+      <w:r>
+        <w:rPr>
+          <w:rFonts w:ascii="Times New Roman" w:hAnsi="Times New Roman" w:cs="Times New Roman"/>
+          <w:i/>
+          <w:iCs/>
+          <w:color w:val="222222"/>
+          <w:sz w:val="24"/>
+          <w:szCs w:val="24"/>
+          <w:shd w:val="clear" w:color="auto" w:fill="FFFFFF"/>
+        </w:rPr>
+        <w:t>nl/wiki/pub/Swa/CourseLiterature/arch-E</w:t>
+      </w:r>
+      <w:proofErr w:type="gramEnd"/>
+      <w:r>
+        <w:rPr>
+          <w:rFonts w:ascii="Times New Roman" w:hAnsi="Times New Roman" w:cs="Times New Roman"/>
+          <w:i/>
+          <w:iCs/>
+          <w:color w:val="222222"/>
+          <w:sz w:val="24"/>
+          <w:szCs w:val="24"/>
+          <w:shd w:val="clear" w:color="auto" w:fill="FFFFFF"/>
+        </w:rPr>
+        <w:t xml:space="preserve">. </w:t>
+      </w:r>
+      <w:proofErr w:type="gramStart"/>
+      <w:r>
+        <w:rPr>
+          <w:rFonts w:ascii="Times New Roman" w:hAnsi="Times New Roman" w:cs="Times New Roman"/>
+          <w:i/>
+          <w:iCs/>
+          <w:color w:val="222222"/>
+          <w:sz w:val="24"/>
+          <w:szCs w:val="24"/>
+          <w:shd w:val="clear" w:color="auto" w:fill="FFFFFF"/>
+        </w:rPr>
+        <w:t>pdf</w:t>
+      </w:r>
+      <w:proofErr w:type="gramEnd"/>
+      <w:r>
+        <w:rPr>
+          <w:rFonts w:ascii="Times New Roman" w:hAnsi="Times New Roman" w:cs="Times New Roman"/>
+          <w:i/>
+          <w:iCs/>
+          <w:color w:val="222222"/>
+          <w:sz w:val="24"/>
+          <w:szCs w:val="24"/>
+          <w:shd w:val="clear" w:color="auto" w:fill="FFFFFF"/>
+        </w:rPr>
+        <w:t xml:space="preserve"> [June 24, 2015]</w:t>
       </w:r>
       <w:r>
         <w:rPr>
@@ -10502,6 +11869,7 @@
         </w:rPr>
         <w:t>[7] Mazzara, M., Mustafin, R., Safina, L., &amp; Lanese, I. (2016). Towards microservices and beyond: An incoming paradigm shift in distributed computing. </w:t>
       </w:r>
+      <w:proofErr w:type="gramStart"/>
       <w:r>
         <w:rPr>
           <w:rFonts w:ascii="Times New Roman" w:hAnsi="Times New Roman" w:cs="Times New Roman"/>
@@ -10512,7 +11880,20 @@
           <w:szCs w:val="24"/>
           <w:shd w:val="clear" w:color="auto" w:fill="FFFFFF"/>
         </w:rPr>
-        <w:t>arXiv preprint arXiv:1610.01778</w:t>
+        <w:t>arXiv</w:t>
+      </w:r>
+      <w:proofErr w:type="gramEnd"/>
+      <w:r>
+        <w:rPr>
+          <w:rFonts w:ascii="Times New Roman" w:hAnsi="Times New Roman" w:cs="Times New Roman"/>
+          <w:i/>
+          <w:iCs/>
+          <w:color w:val="222222"/>
+          <w:sz w:val="24"/>
+          <w:szCs w:val="24"/>
+          <w:shd w:val="clear" w:color="auto" w:fill="FFFFFF"/>
+        </w:rPr>
+        <w:t xml:space="preserve"> preprint arXiv:1610.01778</w:t>
       </w:r>
       <w:r>
         <w:rPr>
@@ -10610,7 +11991,6 @@
           <w:szCs w:val="24"/>
           <w:shd w:val="clear" w:color="auto" w:fill="FFFFFF"/>
         </w:rPr>
-        <w:lastRenderedPageBreak/>
         <w:t xml:space="preserve">[9] Sam Newman (2015). </w:t>
       </w:r>
       <w:r>
@@ -10638,7 +12018,25 @@
           <w:sz w:val="24"/>
           <w:szCs w:val="24"/>
         </w:rPr>
-        <w:t>[10] Susan J. Fowler(2017). Microservices in Production. O’Reilly Media, Inc., 1005 Gravenstein Highway North, Sebastopol, CA 95472</w:t>
+        <w:t xml:space="preserve">[10] Susan J. </w:t>
+      </w:r>
+      <w:proofErr w:type="gramStart"/>
+      <w:r>
+        <w:rPr>
+          <w:rFonts w:ascii="Times New Roman" w:hAnsi="Times New Roman" w:cs="Times New Roman"/>
+          <w:sz w:val="24"/>
+          <w:szCs w:val="24"/>
+        </w:rPr>
+        <w:t>Fowler(</w:t>
+      </w:r>
+      <w:proofErr w:type="gramEnd"/>
+      <w:r>
+        <w:rPr>
+          <w:rFonts w:ascii="Times New Roman" w:hAnsi="Times New Roman" w:cs="Times New Roman"/>
+          <w:sz w:val="24"/>
+          <w:szCs w:val="24"/>
+        </w:rPr>
+        <w:t>2017). Microservices in Production. O’Reilly Media, Inc., 1005 Gravenstein Highway North, Sebastopol, CA 95472</w:t>
       </w:r>
     </w:p>
     <w:sectPr>
@@ -10652,7 +12050,7 @@
 </file>
 
 <file path=word/endnotes.xml><?xml version="1.0" encoding="utf-8"?>
-<w:endnotes xmlns:wpc="http://schemas.microsoft.com/office/word/2010/wordprocessingCanvas" xmlns:cx="http://schemas.microsoft.com/office/drawing/2014/chartex" xmlns:mc="http://schemas.openxmlformats.org/markup-compatibility/2006" xmlns:o="urn:schemas-microsoft-com:office:office" xmlns:r="http://schemas.openxmlformats.org/officeDocument/2006/relationships" xmlns:m="http://schemas.openxmlformats.org/officeDocument/2006/math" xmlns:v="urn:schemas-microsoft-com:vml" xmlns:wp14="http://schemas.microsoft.com/office/word/2010/wordprocessingDrawing" xmlns:wp="http://schemas.openxmlformats.org/drawingml/2006/wordprocessingDrawing" xmlns:w10="urn:schemas-microsoft-com:office:word" xmlns:w="http://schemas.openxmlformats.org/wordprocessingml/2006/main" xmlns:w14="http://schemas.microsoft.com/office/word/2010/wordml" xmlns:w15="http://schemas.microsoft.com/office/word/2012/wordml" xmlns:w16se="http://schemas.microsoft.com/office/word/2015/wordml/symex" xmlns:wpg="http://schemas.microsoft.com/office/word/2010/wordprocessingGroup" xmlns:wpi="http://schemas.microsoft.com/office/word/2010/wordprocessingInk" xmlns:wne="http://schemas.microsoft.com/office/word/2006/wordml" xmlns:wps="http://schemas.microsoft.com/office/word/2010/wordprocessingShape" mc:Ignorable="w14 w15 w16se wp14">
+<w:endnotes xmlns:wpc="http://schemas.microsoft.com/office/word/2010/wordprocessingCanvas" xmlns:mc="http://schemas.openxmlformats.org/markup-compatibility/2006" xmlns:o="urn:schemas-microsoft-com:office:office" xmlns:r="http://schemas.openxmlformats.org/officeDocument/2006/relationships" xmlns:m="http://schemas.openxmlformats.org/officeDocument/2006/math" xmlns:v="urn:schemas-microsoft-com:vml" xmlns:wp14="http://schemas.microsoft.com/office/word/2010/wordprocessingDrawing" xmlns:wp="http://schemas.openxmlformats.org/drawingml/2006/wordprocessingDrawing" xmlns:w10="urn:schemas-microsoft-com:office:word" xmlns:w="http://schemas.openxmlformats.org/wordprocessingml/2006/main" xmlns:w14="http://schemas.microsoft.com/office/word/2010/wordml" xmlns:w15="http://schemas.microsoft.com/office/word/2012/wordml" xmlns:wpg="http://schemas.microsoft.com/office/word/2010/wordprocessingGroup" xmlns:wpi="http://schemas.microsoft.com/office/word/2010/wordprocessingInk" xmlns:wne="http://schemas.microsoft.com/office/word/2006/wordml" xmlns:wps="http://schemas.microsoft.com/office/word/2010/wordprocessingShape" mc:Ignorable="w14 w15 wp14">
   <w:endnote w:type="separator" w:id="-1">
     <w:p>
       <w:pPr>
@@ -10677,7 +12075,7 @@
 </file>
 
 <file path=word/footnotes.xml><?xml version="1.0" encoding="utf-8"?>
-<w:footnotes xmlns:wpc="http://schemas.microsoft.com/office/word/2010/wordprocessingCanvas" xmlns:cx="http://schemas.microsoft.com/office/drawing/2014/chartex" xmlns:mc="http://schemas.openxmlformats.org/markup-compatibility/2006" xmlns:o="urn:schemas-microsoft-com:office:office" xmlns:r="http://schemas.openxmlformats.org/officeDocument/2006/relationships" xmlns:m="http://schemas.openxmlformats.org/officeDocument/2006/math" xmlns:v="urn:schemas-microsoft-com:vml" xmlns:wp14="http://schemas.microsoft.com/office/word/2010/wordprocessingDrawing" xmlns:wp="http://schemas.openxmlformats.org/drawingml/2006/wordprocessingDrawing" xmlns:w10="urn:schemas-microsoft-com:office:word" xmlns:w="http://schemas.openxmlformats.org/wordprocessingml/2006/main" xmlns:w14="http://schemas.microsoft.com/office/word/2010/wordml" xmlns:w15="http://schemas.microsoft.com/office/word/2012/wordml" xmlns:w16se="http://schemas.microsoft.com/office/word/2015/wordml/symex" xmlns:wpg="http://schemas.microsoft.com/office/word/2010/wordprocessingGroup" xmlns:wpi="http://schemas.microsoft.com/office/word/2010/wordprocessingInk" xmlns:wne="http://schemas.microsoft.com/office/word/2006/wordml" xmlns:wps="http://schemas.microsoft.com/office/word/2010/wordprocessingShape" mc:Ignorable="w14 w15 w16se wp14">
+<w:footnotes xmlns:wpc="http://schemas.microsoft.com/office/word/2010/wordprocessingCanvas" xmlns:mc="http://schemas.openxmlformats.org/markup-compatibility/2006" xmlns:o="urn:schemas-microsoft-com:office:office" xmlns:r="http://schemas.openxmlformats.org/officeDocument/2006/relationships" xmlns:m="http://schemas.openxmlformats.org/officeDocument/2006/math" xmlns:v="urn:schemas-microsoft-com:vml" xmlns:wp14="http://schemas.microsoft.com/office/word/2010/wordprocessingDrawing" xmlns:wp="http://schemas.openxmlformats.org/drawingml/2006/wordprocessingDrawing" xmlns:w10="urn:schemas-microsoft-com:office:word" xmlns:w="http://schemas.openxmlformats.org/wordprocessingml/2006/main" xmlns:w14="http://schemas.microsoft.com/office/word/2010/wordml" xmlns:w15="http://schemas.microsoft.com/office/word/2012/wordml" xmlns:wpg="http://schemas.microsoft.com/office/word/2010/wordprocessingGroup" xmlns:wpi="http://schemas.microsoft.com/office/word/2010/wordprocessingInk" xmlns:wne="http://schemas.microsoft.com/office/word/2006/wordml" xmlns:wps="http://schemas.microsoft.com/office/word/2010/wordprocessingShape" mc:Ignorable="w14 w15 wp14">
   <w:footnote w:type="separator" w:id="-1">
     <w:p>
       <w:pPr>
@@ -10702,7 +12100,7 @@
 </file>
 
 <file path=word/numbering.xml><?xml version="1.0" encoding="utf-8"?>
-<w:numbering xmlns:wpc="http://schemas.microsoft.com/office/word/2010/wordprocessingCanvas" xmlns:cx="http://schemas.microsoft.com/office/drawing/2014/chartex" xmlns:mc="http://schemas.openxmlformats.org/markup-compatibility/2006" xmlns:o="urn:schemas-microsoft-com:office:office" xmlns:r="http://schemas.openxmlformats.org/officeDocument/2006/relationships" xmlns:m="http://schemas.openxmlformats.org/officeDocument/2006/math" xmlns:v="urn:schemas-microsoft-com:vml" xmlns:wp14="http://schemas.microsoft.com/office/word/2010/wordprocessingDrawing" xmlns:wp="http://schemas.openxmlformats.org/drawingml/2006/wordprocessingDrawing" xmlns:w10="urn:schemas-microsoft-com:office:word" xmlns:w="http://schemas.openxmlformats.org/wordprocessingml/2006/main" xmlns:w14="http://schemas.microsoft.com/office/word/2010/wordml" xmlns:w15="http://schemas.microsoft.com/office/word/2012/wordml" xmlns:w16se="http://schemas.microsoft.com/office/word/2015/wordml/symex" xmlns:wpg="http://schemas.microsoft.com/office/word/2010/wordprocessingGroup" xmlns:wpi="http://schemas.microsoft.com/office/word/2010/wordprocessingInk" xmlns:wne="http://schemas.microsoft.com/office/word/2006/wordml" xmlns:wps="http://schemas.microsoft.com/office/word/2010/wordprocessingShape" mc:Ignorable="w14 w15 w16se wp14">
+<w:numbering xmlns:wpc="http://schemas.microsoft.com/office/word/2010/wordprocessingCanvas" xmlns:mc="http://schemas.openxmlformats.org/markup-compatibility/2006" xmlns:o="urn:schemas-microsoft-com:office:office" xmlns:r="http://schemas.openxmlformats.org/officeDocument/2006/relationships" xmlns:m="http://schemas.openxmlformats.org/officeDocument/2006/math" xmlns:v="urn:schemas-microsoft-com:vml" xmlns:wp14="http://schemas.microsoft.com/office/word/2010/wordprocessingDrawing" xmlns:wp="http://schemas.openxmlformats.org/drawingml/2006/wordprocessingDrawing" xmlns:w10="urn:schemas-microsoft-com:office:word" xmlns:w="http://schemas.openxmlformats.org/wordprocessingml/2006/main" xmlns:w14="http://schemas.microsoft.com/office/word/2010/wordml" xmlns:w15="http://schemas.microsoft.com/office/word/2012/wordml" xmlns:wpg="http://schemas.microsoft.com/office/word/2010/wordprocessingGroup" xmlns:wpi="http://schemas.microsoft.com/office/word/2010/wordprocessingInk" xmlns:wne="http://schemas.microsoft.com/office/word/2006/wordml" xmlns:wps="http://schemas.microsoft.com/office/word/2010/wordprocessingShape" mc:Ignorable="w14 w15 wp14">
   <w:abstractNum w:abstractNumId="0" w15:restartNumberingAfterBreak="0">
     <w:nsid w:val="00F90283"/>
     <w:multiLevelType w:val="hybridMultilevel"/>
@@ -12108,7 +13506,7 @@
 </file>
 
 <file path=word/styles.xml><?xml version="1.0" encoding="utf-8"?>
-<w:styles xmlns:mc="http://schemas.openxmlformats.org/markup-compatibility/2006" xmlns:r="http://schemas.openxmlformats.org/officeDocument/2006/relationships" xmlns:w="http://schemas.openxmlformats.org/wordprocessingml/2006/main" xmlns:w14="http://schemas.microsoft.com/office/word/2010/wordml" xmlns:w15="http://schemas.microsoft.com/office/word/2012/wordml" xmlns:w16se="http://schemas.microsoft.com/office/word/2015/wordml/symex" mc:Ignorable="w14 w15 w16se">
+<w:styles xmlns:mc="http://schemas.openxmlformats.org/markup-compatibility/2006" xmlns:r="http://schemas.openxmlformats.org/officeDocument/2006/relationships" xmlns:w="http://schemas.openxmlformats.org/wordprocessingml/2006/main" xmlns:w14="http://schemas.microsoft.com/office/word/2010/wordml" xmlns:w15="http://schemas.microsoft.com/office/word/2012/wordml" mc:Ignorable="w14 w15">
   <w:docDefaults>
     <w:rPrDefault>
       <w:rPr>
@@ -13377,7 +14775,7 @@
 </file>
 
 <file path=customXml/itemProps1.xml><?xml version="1.0" encoding="utf-8"?>
-<ds:datastoreItem xmlns:ds="http://schemas.openxmlformats.org/officeDocument/2006/customXml" ds:itemID="{79571385-5A57-48C9-9B74-AF2E9AFB009D}">
+<ds:datastoreItem xmlns:ds="http://schemas.openxmlformats.org/officeDocument/2006/customXml" ds:itemID="{FCA219D7-95F3-45FE-8B59-9D221F9A282D}">
   <ds:schemaRefs>
     <ds:schemaRef ds:uri="http://schemas.openxmlformats.org/officeDocument/2006/bibliography"/>
   </ds:schemaRefs>

</xml_diff>